<commit_message>
Investigation about initial analysis started
</commit_message>
<xml_diff>
--- a/Report.docx
+++ b/Report.docx
@@ -15,9 +15,29 @@
       <w:pPr>
         <w:pStyle w:val="Subtitle"/>
         <w:jc w:val="center"/>
-      </w:pPr>
-      <w:r>
-        <w:t>Valentina Scarfi – 40182166</w:t>
+        <w:rPr>
+          <w:sz w:val="28"/>
+        </w:rPr>
+      </w:pPr>
+      <w:r>
+        <w:rPr>
+          <w:sz w:val="28"/>
+        </w:rPr>
+        <w:t xml:space="preserve">Valentina </w:t>
+      </w:r>
+      <w:proofErr w:type="spellStart"/>
+      <w:r>
+        <w:rPr>
+          <w:sz w:val="28"/>
+        </w:rPr>
+        <w:t>Scarfi</w:t>
+      </w:r>
+      <w:proofErr w:type="spellEnd"/>
+      <w:r>
+        <w:rPr>
+          <w:sz w:val="28"/>
+        </w:rPr>
+        <w:t xml:space="preserve"> – 40182166</w:t>
       </w:r>
     </w:p>
     <w:p/>
@@ -25,34 +45,28 @@
       <w:pPr>
         <w:pStyle w:val="Style1"/>
         <w:rPr>
-          <w:color w:val="538135" w:themeColor="accent6" w:themeShade="BF"/>
-        </w:rPr>
-      </w:pPr>
-      <w:r>
-        <w:rPr>
-          <w:color w:val="538135" w:themeColor="accent6" w:themeShade="BF"/>
+          <w:color w:val="auto"/>
+        </w:rPr>
+      </w:pPr>
+      <w:r>
+        <w:rPr>
+          <w:color w:val="auto"/>
         </w:rPr>
         <w:t>Abstract</w:t>
       </w:r>
     </w:p>
-    <w:p>
-      <w:pPr>
-        <w:rPr>
-          <w:color w:val="538135" w:themeColor="accent6" w:themeShade="BF"/>
-        </w:rPr>
-      </w:pPr>
-    </w:p>
+    <w:p/>
     <w:p>
       <w:pPr>
         <w:pStyle w:val="Heading1"/>
         <w:ind w:left="426" w:hanging="426"/>
         <w:rPr>
-          <w:color w:val="538135" w:themeColor="accent6" w:themeShade="BF"/>
-        </w:rPr>
-      </w:pPr>
-      <w:r>
-        <w:rPr>
-          <w:color w:val="538135" w:themeColor="accent6" w:themeShade="BF"/>
+          <w:color w:val="auto"/>
+        </w:rPr>
+      </w:pPr>
+      <w:r>
+        <w:rPr>
+          <w:color w:val="auto"/>
         </w:rPr>
         <w:t>Introduction and Background</w:t>
       </w:r>
@@ -60,9 +74,6 @@
     <w:p>
       <w:pPr>
         <w:ind w:left="426" w:hanging="426"/>
-        <w:rPr>
-          <w:color w:val="538135" w:themeColor="accent6" w:themeShade="BF"/>
-        </w:rPr>
       </w:pPr>
     </w:p>
     <w:p>
@@ -70,104 +81,90 @@
         <w:pStyle w:val="Heading1"/>
         <w:ind w:left="426" w:hanging="426"/>
         <w:rPr>
-          <w:color w:val="538135" w:themeColor="accent6" w:themeShade="BF"/>
-        </w:rPr>
-      </w:pPr>
-      <w:r>
-        <w:rPr>
-          <w:color w:val="538135" w:themeColor="accent6" w:themeShade="BF"/>
+          <w:color w:val="auto"/>
+        </w:rPr>
+      </w:pPr>
+      <w:r>
+        <w:rPr>
+          <w:color w:val="auto"/>
         </w:rPr>
         <w:t>Initial Analysis</w:t>
       </w:r>
+    </w:p>
+    <w:p>
+      <w:pPr>
+        <w:ind w:left="426" w:hanging="426"/>
+      </w:pPr>
+    </w:p>
+    <w:p>
+      <w:pPr>
+        <w:pStyle w:val="Heading1"/>
+        <w:ind w:left="426" w:hanging="426"/>
+        <w:rPr>
+          <w:color w:val="auto"/>
+        </w:rPr>
+      </w:pPr>
+      <w:r>
+        <w:rPr>
+          <w:color w:val="auto"/>
+        </w:rPr>
+        <w:t>Methodology</w:t>
+      </w:r>
+    </w:p>
+    <w:p>
+      <w:pPr>
+        <w:ind w:left="426" w:hanging="426"/>
+      </w:pPr>
+    </w:p>
+    <w:p>
+      <w:pPr>
+        <w:pStyle w:val="Heading1"/>
+        <w:ind w:left="426" w:hanging="426"/>
+        <w:rPr>
+          <w:color w:val="auto"/>
+        </w:rPr>
+      </w:pPr>
+      <w:r>
+        <w:rPr>
+          <w:color w:val="auto"/>
+        </w:rPr>
+        <w:t>Results and Discussion</w:t>
+      </w:r>
+    </w:p>
+    <w:p>
+      <w:pPr>
+        <w:ind w:left="426" w:hanging="426"/>
+      </w:pPr>
+    </w:p>
+    <w:p>
+      <w:pPr>
+        <w:pStyle w:val="Heading1"/>
+        <w:ind w:left="426" w:hanging="426"/>
+        <w:rPr>
+          <w:color w:val="auto"/>
+        </w:rPr>
+      </w:pPr>
+      <w:r>
+        <w:rPr>
+          <w:color w:val="auto"/>
+        </w:rPr>
+        <w:t>Conclusion</w:t>
+      </w:r>
+    </w:p>
+    <w:p>
       <w:bookmarkStart w:id="0" w:name="_GoBack"/>
       <w:bookmarkEnd w:id="0"/>
     </w:p>
     <w:p>
       <w:pPr>
-        <w:ind w:left="426" w:hanging="426"/>
-        <w:rPr>
-          <w:color w:val="538135" w:themeColor="accent6" w:themeShade="BF"/>
-        </w:rPr>
-      </w:pPr>
-    </w:p>
-    <w:p>
-      <w:pPr>
-        <w:pStyle w:val="Heading1"/>
-        <w:ind w:left="426" w:hanging="426"/>
-        <w:rPr>
-          <w:color w:val="538135" w:themeColor="accent6" w:themeShade="BF"/>
-        </w:rPr>
-      </w:pPr>
-      <w:r>
-        <w:rPr>
-          <w:color w:val="538135" w:themeColor="accent6" w:themeShade="BF"/>
-        </w:rPr>
-        <w:t>Methodology</w:t>
-      </w:r>
-    </w:p>
-    <w:p>
-      <w:pPr>
-        <w:ind w:left="426" w:hanging="426"/>
-        <w:rPr>
-          <w:color w:val="538135" w:themeColor="accent6" w:themeShade="BF"/>
-        </w:rPr>
-      </w:pPr>
-    </w:p>
-    <w:p>
-      <w:pPr>
-        <w:pStyle w:val="Heading1"/>
-        <w:ind w:left="426" w:hanging="426"/>
-        <w:rPr>
-          <w:color w:val="538135" w:themeColor="accent6" w:themeShade="BF"/>
-        </w:rPr>
-      </w:pPr>
-      <w:r>
-        <w:rPr>
-          <w:color w:val="538135" w:themeColor="accent6" w:themeShade="BF"/>
-        </w:rPr>
-        <w:t>Results and Discussion</w:t>
-      </w:r>
-    </w:p>
-    <w:p>
-      <w:pPr>
-        <w:ind w:left="426" w:hanging="426"/>
-        <w:rPr>
-          <w:color w:val="538135" w:themeColor="accent6" w:themeShade="BF"/>
-        </w:rPr>
-      </w:pPr>
-    </w:p>
-    <w:p>
-      <w:pPr>
-        <w:pStyle w:val="Heading1"/>
-        <w:ind w:left="426" w:hanging="426"/>
-        <w:rPr>
-          <w:color w:val="538135" w:themeColor="accent6" w:themeShade="BF"/>
-        </w:rPr>
-      </w:pPr>
-      <w:r>
-        <w:rPr>
-          <w:color w:val="538135" w:themeColor="accent6" w:themeShade="BF"/>
-        </w:rPr>
-        <w:t>Conclusion</w:t>
-      </w:r>
-    </w:p>
-    <w:p>
-      <w:pPr>
-        <w:rPr>
-          <w:color w:val="538135" w:themeColor="accent6" w:themeShade="BF"/>
-        </w:rPr>
-      </w:pPr>
-    </w:p>
-    <w:p>
-      <w:pPr>
         <w:pStyle w:val="Style1"/>
         <w:rPr>
-          <w:color w:val="538135" w:themeColor="accent6" w:themeShade="BF"/>
-        </w:rPr>
-      </w:pPr>
-      <w:r>
-        <w:rPr>
-          <w:color w:val="538135" w:themeColor="accent6" w:themeShade="BF"/>
+          <w:color w:val="auto"/>
+        </w:rPr>
+      </w:pPr>
+      <w:r>
+        <w:rPr>
+          <w:color w:val="auto"/>
         </w:rPr>
         <w:t>References</w:t>
       </w:r>
@@ -795,6 +792,10 @@
   <w:style w:type="paragraph" w:default="1" w:styleId="Normal">
     <w:name w:val="Normal"/>
     <w:qFormat/>
+    <w:rsid w:val="00BA5BE5"/>
+    <w:rPr>
+      <w:sz w:val="24"/>
+    </w:rPr>
   </w:style>
   <w:style w:type="paragraph" w:styleId="Heading1">
     <w:name w:val="heading 1"/>

</xml_diff>

<commit_message>
Analysis on different hardware and with more objects in scene
</commit_message>
<xml_diff>
--- a/Report.docx
+++ b/Report.docx
@@ -1,19 +1,25 @@
 
 <file path=word/document.xml><?xml version="1.0" encoding="utf-8"?>
-<w:document xmlns:wpc="http://schemas.microsoft.com/office/word/2010/wordprocessingCanvas" xmlns:cx="http://schemas.microsoft.com/office/drawing/2014/chartex" xmlns:cx1="http://schemas.microsoft.com/office/drawing/2015/9/8/chartex" xmlns:mc="http://schemas.openxmlformats.org/markup-compatibility/2006" xmlns:o="urn:schemas-microsoft-com:office:office" xmlns:r="http://schemas.openxmlformats.org/officeDocument/2006/relationships" xmlns:m="http://schemas.openxmlformats.org/officeDocument/2006/math" xmlns:v="urn:schemas-microsoft-com:vml" xmlns:wp14="http://schemas.microsoft.com/office/word/2010/wordprocessingDrawing" xmlns:wp="http://schemas.openxmlformats.org/drawingml/2006/wordprocessingDrawing" xmlns:w10="urn:schemas-microsoft-com:office:word" xmlns:w="http://schemas.openxmlformats.org/wordprocessingml/2006/main" xmlns:w14="http://schemas.microsoft.com/office/word/2010/wordml" xmlns:w15="http://schemas.microsoft.com/office/word/2012/wordml" xmlns:w16se="http://schemas.microsoft.com/office/word/2015/wordml/symex" xmlns:wpg="http://schemas.microsoft.com/office/word/2010/wordprocessingGroup" xmlns:wpi="http://schemas.microsoft.com/office/word/2010/wordprocessingInk" xmlns:wne="http://schemas.microsoft.com/office/word/2006/wordml" xmlns:wps="http://schemas.microsoft.com/office/word/2010/wordprocessingShape" mc:Ignorable="w14 w15 w16se wp14">
+<w:document xmlns:wpc="http://schemas.microsoft.com/office/word/2010/wordprocessingCanvas" xmlns:cx="http://schemas.microsoft.com/office/drawing/2014/chartex" xmlns:cx1="http://schemas.microsoft.com/office/drawing/2015/9/8/chartex" xmlns:cx2="http://schemas.microsoft.com/office/drawing/2015/10/21/chartex" xmlns:cx3="http://schemas.microsoft.com/office/drawing/2016/5/9/chartex" xmlns:cx4="http://schemas.microsoft.com/office/drawing/2016/5/10/chartex" xmlns:cx5="http://schemas.microsoft.com/office/drawing/2016/5/11/chartex" xmlns:cx6="http://schemas.microsoft.com/office/drawing/2016/5/12/chartex" xmlns:cx7="http://schemas.microsoft.com/office/drawing/2016/5/13/chartex" xmlns:cx8="http://schemas.microsoft.com/office/drawing/2016/5/14/chartex" xmlns:mc="http://schemas.openxmlformats.org/markup-compatibility/2006" xmlns:aink="http://schemas.microsoft.com/office/drawing/2016/ink" xmlns:am3d="http://schemas.microsoft.com/office/drawing/2017/model3d" xmlns:o="urn:schemas-microsoft-com:office:office" xmlns:r="http://schemas.openxmlformats.org/officeDocument/2006/relationships" xmlns:m="http://schemas.openxmlformats.org/officeDocument/2006/math" xmlns:v="urn:schemas-microsoft-com:vml" xmlns:wp14="http://schemas.microsoft.com/office/word/2010/wordprocessingDrawing" xmlns:wp="http://schemas.openxmlformats.org/drawingml/2006/wordprocessingDrawing" xmlns:w10="urn:schemas-microsoft-com:office:word" xmlns:w="http://schemas.openxmlformats.org/wordprocessingml/2006/main" xmlns:w14="http://schemas.microsoft.com/office/word/2010/wordml" xmlns:w15="http://schemas.microsoft.com/office/word/2012/wordml" xmlns:w16cid="http://schemas.microsoft.com/office/word/2016/wordml/cid" xmlns:w16se="http://schemas.microsoft.com/office/word/2015/wordml/symex" xmlns:wpg="http://schemas.microsoft.com/office/word/2010/wordprocessingGroup" xmlns:wpi="http://schemas.microsoft.com/office/word/2010/wordprocessingInk" xmlns:wne="http://schemas.microsoft.com/office/word/2006/wordml" xmlns:wps="http://schemas.microsoft.com/office/word/2010/wordprocessingShape" mc:Ignorable="w14 w15 w16se w16cid wp14">
   <w:body>
     <w:p>
       <w:pPr>
-        <w:pStyle w:val="Title"/>
+        <w:pStyle w:val="Titolo"/>
         <w:jc w:val="center"/>
       </w:pPr>
       <w:r>
-        <w:t>CPU-based Concurrency and Parallelism</w:t>
-      </w:r>
-    </w:p>
-    <w:p>
-      <w:pPr>
-        <w:pStyle w:val="Subtitle"/>
+        <w:t>Optimising a ray tracer algorithm</w:t>
+      </w:r>
+      <w:r>
+        <w:t xml:space="preserve"> </w:t>
+      </w:r>
+      <w:r>
+        <w:t>using Parallelization</w:t>
+      </w:r>
+    </w:p>
+    <w:p>
+      <w:pPr>
+        <w:pStyle w:val="Sottotitolo"/>
         <w:jc w:val="center"/>
         <w:rPr>
           <w:sz w:val="28"/>
@@ -23,21 +29,7 @@
         <w:rPr>
           <w:sz w:val="28"/>
         </w:rPr>
-        <w:t xml:space="preserve">Valentina </w:t>
-      </w:r>
-      <w:proofErr w:type="spellStart"/>
-      <w:r>
-        <w:rPr>
-          <w:sz w:val="28"/>
-        </w:rPr>
-        <w:t>Scarfi</w:t>
-      </w:r>
-      <w:proofErr w:type="spellEnd"/>
-      <w:r>
-        <w:rPr>
-          <w:sz w:val="28"/>
-        </w:rPr>
-        <w:t xml:space="preserve"> – 40182166</w:t>
+        <w:t>Valentina Scarfi – 40182166</w:t>
       </w:r>
     </w:p>
     <w:p/>
@@ -58,7 +50,7 @@
     <w:p/>
     <w:p>
       <w:pPr>
-        <w:pStyle w:val="Heading1"/>
+        <w:pStyle w:val="Titolo1"/>
         <w:ind w:left="426" w:hanging="426"/>
         <w:rPr>
           <w:color w:val="auto"/>
@@ -68,93 +60,98 @@
         <w:rPr>
           <w:color w:val="auto"/>
         </w:rPr>
-        <w:t>Introduction and Background</w:t>
-      </w:r>
-    </w:p>
-    <w:p>
-      <w:pPr>
-        <w:ind w:left="426" w:hanging="426"/>
-      </w:pPr>
-    </w:p>
-    <w:p>
-      <w:pPr>
-        <w:pStyle w:val="Heading1"/>
-        <w:ind w:left="426" w:hanging="426"/>
-        <w:rPr>
-          <w:color w:val="auto"/>
-        </w:rPr>
-      </w:pPr>
-      <w:r>
-        <w:rPr>
-          <w:color w:val="auto"/>
-        </w:rPr>
-        <w:t>Initial Analysis</w:t>
-      </w:r>
-    </w:p>
-    <w:p>
-      <w:pPr>
-        <w:ind w:left="426" w:hanging="426"/>
-      </w:pPr>
-    </w:p>
-    <w:p>
-      <w:pPr>
-        <w:pStyle w:val="Heading1"/>
-        <w:ind w:left="426" w:hanging="426"/>
-        <w:rPr>
-          <w:color w:val="auto"/>
-        </w:rPr>
-      </w:pPr>
-      <w:r>
-        <w:rPr>
-          <w:color w:val="auto"/>
-        </w:rPr>
-        <w:t>Methodology</w:t>
-      </w:r>
-    </w:p>
-    <w:p>
-      <w:pPr>
-        <w:ind w:left="426" w:hanging="426"/>
-      </w:pPr>
-    </w:p>
-    <w:p>
-      <w:pPr>
-        <w:pStyle w:val="Heading1"/>
-        <w:ind w:left="426" w:hanging="426"/>
-        <w:rPr>
-          <w:color w:val="auto"/>
-        </w:rPr>
-      </w:pPr>
-      <w:r>
-        <w:rPr>
-          <w:color w:val="auto"/>
-        </w:rPr>
-        <w:t>Results and Discussion</w:t>
-      </w:r>
-    </w:p>
-    <w:p>
-      <w:pPr>
-        <w:ind w:left="426" w:hanging="426"/>
-      </w:pPr>
-    </w:p>
-    <w:p>
-      <w:pPr>
-        <w:pStyle w:val="Heading1"/>
-        <w:ind w:left="426" w:hanging="426"/>
-        <w:rPr>
-          <w:color w:val="auto"/>
-        </w:rPr>
-      </w:pPr>
-      <w:r>
-        <w:rPr>
-          <w:color w:val="auto"/>
-        </w:rPr>
-        <w:t>Conclusion</w:t>
-      </w:r>
-    </w:p>
-    <w:p>
+        <w:t>Intr</w:t>
+      </w:r>
       <w:bookmarkStart w:id="0" w:name="_GoBack"/>
       <w:bookmarkEnd w:id="0"/>
-    </w:p>
+      <w:r>
+        <w:rPr>
+          <w:color w:val="auto"/>
+        </w:rPr>
+        <w:t>oduction and Background</w:t>
+      </w:r>
+    </w:p>
+    <w:p>
+      <w:pPr>
+        <w:ind w:left="426" w:hanging="426"/>
+      </w:pPr>
+    </w:p>
+    <w:p>
+      <w:pPr>
+        <w:pStyle w:val="Titolo1"/>
+        <w:ind w:left="426" w:hanging="426"/>
+        <w:rPr>
+          <w:color w:val="auto"/>
+        </w:rPr>
+      </w:pPr>
+      <w:r>
+        <w:rPr>
+          <w:color w:val="auto"/>
+        </w:rPr>
+        <w:t>Initial Analysis</w:t>
+      </w:r>
+    </w:p>
+    <w:p>
+      <w:pPr>
+        <w:ind w:left="426" w:hanging="426"/>
+      </w:pPr>
+    </w:p>
+    <w:p>
+      <w:pPr>
+        <w:pStyle w:val="Titolo1"/>
+        <w:ind w:left="426" w:hanging="426"/>
+        <w:rPr>
+          <w:color w:val="auto"/>
+        </w:rPr>
+      </w:pPr>
+      <w:r>
+        <w:rPr>
+          <w:color w:val="auto"/>
+        </w:rPr>
+        <w:t>Methodology</w:t>
+      </w:r>
+    </w:p>
+    <w:p>
+      <w:pPr>
+        <w:ind w:left="426" w:hanging="426"/>
+      </w:pPr>
+    </w:p>
+    <w:p>
+      <w:pPr>
+        <w:pStyle w:val="Titolo1"/>
+        <w:ind w:left="426" w:hanging="426"/>
+        <w:rPr>
+          <w:color w:val="auto"/>
+        </w:rPr>
+      </w:pPr>
+      <w:r>
+        <w:rPr>
+          <w:color w:val="auto"/>
+        </w:rPr>
+        <w:t>Results and Discussion</w:t>
+      </w:r>
+    </w:p>
+    <w:p>
+      <w:pPr>
+        <w:ind w:left="426" w:hanging="426"/>
+      </w:pPr>
+    </w:p>
+    <w:p>
+      <w:pPr>
+        <w:pStyle w:val="Titolo1"/>
+        <w:ind w:left="426" w:hanging="426"/>
+        <w:rPr>
+          <w:color w:val="auto"/>
+        </w:rPr>
+      </w:pPr>
+      <w:r>
+        <w:rPr>
+          <w:color w:val="auto"/>
+        </w:rPr>
+        <w:t>Conclusion</w:t>
+      </w:r>
+    </w:p>
+    <w:p/>
     <w:p>
       <w:pPr>
         <w:pStyle w:val="Style1"/>
@@ -182,7 +179,7 @@
 </file>
 
 <file path=word/endnotes.xml><?xml version="1.0" encoding="utf-8"?>
-<w:endnotes xmlns:wpc="http://schemas.microsoft.com/office/word/2010/wordprocessingCanvas" xmlns:cx="http://schemas.microsoft.com/office/drawing/2014/chartex" xmlns:cx1="http://schemas.microsoft.com/office/drawing/2015/9/8/chartex" xmlns:mc="http://schemas.openxmlformats.org/markup-compatibility/2006" xmlns:o="urn:schemas-microsoft-com:office:office" xmlns:r="http://schemas.openxmlformats.org/officeDocument/2006/relationships" xmlns:m="http://schemas.openxmlformats.org/officeDocument/2006/math" xmlns:v="urn:schemas-microsoft-com:vml" xmlns:wp14="http://schemas.microsoft.com/office/word/2010/wordprocessingDrawing" xmlns:wp="http://schemas.openxmlformats.org/drawingml/2006/wordprocessingDrawing" xmlns:w10="urn:schemas-microsoft-com:office:word" xmlns:w="http://schemas.openxmlformats.org/wordprocessingml/2006/main" xmlns:w14="http://schemas.microsoft.com/office/word/2010/wordml" xmlns:w15="http://schemas.microsoft.com/office/word/2012/wordml" xmlns:w16se="http://schemas.microsoft.com/office/word/2015/wordml/symex" xmlns:wpg="http://schemas.microsoft.com/office/word/2010/wordprocessingGroup" xmlns:wpi="http://schemas.microsoft.com/office/word/2010/wordprocessingInk" xmlns:wne="http://schemas.microsoft.com/office/word/2006/wordml" xmlns:wps="http://schemas.microsoft.com/office/word/2010/wordprocessingShape" mc:Ignorable="w14 w15 w16se wp14">
+<w:endnotes xmlns:wpc="http://schemas.microsoft.com/office/word/2010/wordprocessingCanvas" xmlns:cx="http://schemas.microsoft.com/office/drawing/2014/chartex" xmlns:cx1="http://schemas.microsoft.com/office/drawing/2015/9/8/chartex" xmlns:cx2="http://schemas.microsoft.com/office/drawing/2015/10/21/chartex" xmlns:cx3="http://schemas.microsoft.com/office/drawing/2016/5/9/chartex" xmlns:cx4="http://schemas.microsoft.com/office/drawing/2016/5/10/chartex" xmlns:cx5="http://schemas.microsoft.com/office/drawing/2016/5/11/chartex" xmlns:cx6="http://schemas.microsoft.com/office/drawing/2016/5/12/chartex" xmlns:cx7="http://schemas.microsoft.com/office/drawing/2016/5/13/chartex" xmlns:cx8="http://schemas.microsoft.com/office/drawing/2016/5/14/chartex" xmlns:mc="http://schemas.openxmlformats.org/markup-compatibility/2006" xmlns:aink="http://schemas.microsoft.com/office/drawing/2016/ink" xmlns:am3d="http://schemas.microsoft.com/office/drawing/2017/model3d" xmlns:o="urn:schemas-microsoft-com:office:office" xmlns:r="http://schemas.openxmlformats.org/officeDocument/2006/relationships" xmlns:m="http://schemas.openxmlformats.org/officeDocument/2006/math" xmlns:v="urn:schemas-microsoft-com:vml" xmlns:wp14="http://schemas.microsoft.com/office/word/2010/wordprocessingDrawing" xmlns:wp="http://schemas.openxmlformats.org/drawingml/2006/wordprocessingDrawing" xmlns:w10="urn:schemas-microsoft-com:office:word" xmlns:w="http://schemas.openxmlformats.org/wordprocessingml/2006/main" xmlns:w14="http://schemas.microsoft.com/office/word/2010/wordml" xmlns:w15="http://schemas.microsoft.com/office/word/2012/wordml" xmlns:w16cid="http://schemas.microsoft.com/office/word/2016/wordml/cid" xmlns:w16se="http://schemas.microsoft.com/office/word/2015/wordml/symex" xmlns:wpg="http://schemas.microsoft.com/office/word/2010/wordprocessingGroup" xmlns:wpi="http://schemas.microsoft.com/office/word/2010/wordprocessingInk" xmlns:wne="http://schemas.microsoft.com/office/word/2006/wordml" xmlns:wps="http://schemas.microsoft.com/office/word/2010/wordprocessingShape" mc:Ignorable="w14 w15 w16se w16cid wp14">
   <w:endnote w:type="separator" w:id="-1">
     <w:p>
       <w:pPr>
@@ -207,7 +204,7 @@
 </file>
 
 <file path=word/footer1.xml><?xml version="1.0" encoding="utf-8"?>
-<w:ftr xmlns:wpc="http://schemas.microsoft.com/office/word/2010/wordprocessingCanvas" xmlns:cx="http://schemas.microsoft.com/office/drawing/2014/chartex" xmlns:cx1="http://schemas.microsoft.com/office/drawing/2015/9/8/chartex" xmlns:mc="http://schemas.openxmlformats.org/markup-compatibility/2006" xmlns:o="urn:schemas-microsoft-com:office:office" xmlns:r="http://schemas.openxmlformats.org/officeDocument/2006/relationships" xmlns:m="http://schemas.openxmlformats.org/officeDocument/2006/math" xmlns:v="urn:schemas-microsoft-com:vml" xmlns:wp14="http://schemas.microsoft.com/office/word/2010/wordprocessingDrawing" xmlns:wp="http://schemas.openxmlformats.org/drawingml/2006/wordprocessingDrawing" xmlns:w10="urn:schemas-microsoft-com:office:word" xmlns:w="http://schemas.openxmlformats.org/wordprocessingml/2006/main" xmlns:w14="http://schemas.microsoft.com/office/word/2010/wordml" xmlns:w15="http://schemas.microsoft.com/office/word/2012/wordml" xmlns:w16se="http://schemas.microsoft.com/office/word/2015/wordml/symex" xmlns:wpg="http://schemas.microsoft.com/office/word/2010/wordprocessingGroup" xmlns:wpi="http://schemas.microsoft.com/office/word/2010/wordprocessingInk" xmlns:wne="http://schemas.microsoft.com/office/word/2006/wordml" xmlns:wps="http://schemas.microsoft.com/office/word/2010/wordprocessingShape" mc:Ignorable="w14 w15 w16se wp14">
+<w:ftr xmlns:wpc="http://schemas.microsoft.com/office/word/2010/wordprocessingCanvas" xmlns:cx="http://schemas.microsoft.com/office/drawing/2014/chartex" xmlns:cx1="http://schemas.microsoft.com/office/drawing/2015/9/8/chartex" xmlns:cx2="http://schemas.microsoft.com/office/drawing/2015/10/21/chartex" xmlns:cx3="http://schemas.microsoft.com/office/drawing/2016/5/9/chartex" xmlns:cx4="http://schemas.microsoft.com/office/drawing/2016/5/10/chartex" xmlns:cx5="http://schemas.microsoft.com/office/drawing/2016/5/11/chartex" xmlns:cx6="http://schemas.microsoft.com/office/drawing/2016/5/12/chartex" xmlns:cx7="http://schemas.microsoft.com/office/drawing/2016/5/13/chartex" xmlns:cx8="http://schemas.microsoft.com/office/drawing/2016/5/14/chartex" xmlns:mc="http://schemas.openxmlformats.org/markup-compatibility/2006" xmlns:aink="http://schemas.microsoft.com/office/drawing/2016/ink" xmlns:am3d="http://schemas.microsoft.com/office/drawing/2017/model3d" xmlns:o="urn:schemas-microsoft-com:office:office" xmlns:r="http://schemas.openxmlformats.org/officeDocument/2006/relationships" xmlns:m="http://schemas.openxmlformats.org/officeDocument/2006/math" xmlns:v="urn:schemas-microsoft-com:vml" xmlns:wp14="http://schemas.microsoft.com/office/word/2010/wordprocessingDrawing" xmlns:wp="http://schemas.openxmlformats.org/drawingml/2006/wordprocessingDrawing" xmlns:w10="urn:schemas-microsoft-com:office:word" xmlns:w="http://schemas.openxmlformats.org/wordprocessingml/2006/main" xmlns:w14="http://schemas.microsoft.com/office/word/2010/wordml" xmlns:w15="http://schemas.microsoft.com/office/word/2012/wordml" xmlns:w16cid="http://schemas.microsoft.com/office/word/2016/wordml/cid" xmlns:w16se="http://schemas.microsoft.com/office/word/2015/wordml/symex" xmlns:wpg="http://schemas.microsoft.com/office/word/2010/wordprocessingGroup" xmlns:wpi="http://schemas.microsoft.com/office/word/2010/wordprocessingInk" xmlns:wne="http://schemas.microsoft.com/office/word/2006/wordml" xmlns:wps="http://schemas.microsoft.com/office/word/2010/wordprocessingShape" mc:Ignorable="w14 w15 w16se w16cid wp14">
   <w:sdt>
     <w:sdtPr>
       <w:id w:val="885997860"/>
@@ -225,7 +222,7 @@
     <w:sdtContent>
       <w:p>
         <w:pPr>
-          <w:pStyle w:val="Footer"/>
+          <w:pStyle w:val="Pidipagina"/>
           <w:pBdr>
             <w:top w:val="single" w:sz="4" w:space="1" w:color="D9D9D9" w:themeColor="background1" w:themeShade="D9"/>
           </w:pBdr>
@@ -273,14 +270,14 @@
   </w:sdt>
   <w:p>
     <w:pPr>
-      <w:pStyle w:val="Footer"/>
+      <w:pStyle w:val="Pidipagina"/>
     </w:pPr>
   </w:p>
 </w:ftr>
 </file>
 
 <file path=word/footnotes.xml><?xml version="1.0" encoding="utf-8"?>
-<w:footnotes xmlns:wpc="http://schemas.microsoft.com/office/word/2010/wordprocessingCanvas" xmlns:cx="http://schemas.microsoft.com/office/drawing/2014/chartex" xmlns:cx1="http://schemas.microsoft.com/office/drawing/2015/9/8/chartex" xmlns:mc="http://schemas.openxmlformats.org/markup-compatibility/2006" xmlns:o="urn:schemas-microsoft-com:office:office" xmlns:r="http://schemas.openxmlformats.org/officeDocument/2006/relationships" xmlns:m="http://schemas.openxmlformats.org/officeDocument/2006/math" xmlns:v="urn:schemas-microsoft-com:vml" xmlns:wp14="http://schemas.microsoft.com/office/word/2010/wordprocessingDrawing" xmlns:wp="http://schemas.openxmlformats.org/drawingml/2006/wordprocessingDrawing" xmlns:w10="urn:schemas-microsoft-com:office:word" xmlns:w="http://schemas.openxmlformats.org/wordprocessingml/2006/main" xmlns:w14="http://schemas.microsoft.com/office/word/2010/wordml" xmlns:w15="http://schemas.microsoft.com/office/word/2012/wordml" xmlns:w16se="http://schemas.microsoft.com/office/word/2015/wordml/symex" xmlns:wpg="http://schemas.microsoft.com/office/word/2010/wordprocessingGroup" xmlns:wpi="http://schemas.microsoft.com/office/word/2010/wordprocessingInk" xmlns:wne="http://schemas.microsoft.com/office/word/2006/wordml" xmlns:wps="http://schemas.microsoft.com/office/word/2010/wordprocessingShape" mc:Ignorable="w14 w15 w16se wp14">
+<w:footnotes xmlns:wpc="http://schemas.microsoft.com/office/word/2010/wordprocessingCanvas" xmlns:cx="http://schemas.microsoft.com/office/drawing/2014/chartex" xmlns:cx1="http://schemas.microsoft.com/office/drawing/2015/9/8/chartex" xmlns:cx2="http://schemas.microsoft.com/office/drawing/2015/10/21/chartex" xmlns:cx3="http://schemas.microsoft.com/office/drawing/2016/5/9/chartex" xmlns:cx4="http://schemas.microsoft.com/office/drawing/2016/5/10/chartex" xmlns:cx5="http://schemas.microsoft.com/office/drawing/2016/5/11/chartex" xmlns:cx6="http://schemas.microsoft.com/office/drawing/2016/5/12/chartex" xmlns:cx7="http://schemas.microsoft.com/office/drawing/2016/5/13/chartex" xmlns:cx8="http://schemas.microsoft.com/office/drawing/2016/5/14/chartex" xmlns:mc="http://schemas.openxmlformats.org/markup-compatibility/2006" xmlns:aink="http://schemas.microsoft.com/office/drawing/2016/ink" xmlns:am3d="http://schemas.microsoft.com/office/drawing/2017/model3d" xmlns:o="urn:schemas-microsoft-com:office:office" xmlns:r="http://schemas.openxmlformats.org/officeDocument/2006/relationships" xmlns:m="http://schemas.openxmlformats.org/officeDocument/2006/math" xmlns:v="urn:schemas-microsoft-com:vml" xmlns:wp14="http://schemas.microsoft.com/office/word/2010/wordprocessingDrawing" xmlns:wp="http://schemas.openxmlformats.org/drawingml/2006/wordprocessingDrawing" xmlns:w10="urn:schemas-microsoft-com:office:word" xmlns:w="http://schemas.openxmlformats.org/wordprocessingml/2006/main" xmlns:w14="http://schemas.microsoft.com/office/word/2010/wordml" xmlns:w15="http://schemas.microsoft.com/office/word/2012/wordml" xmlns:w16cid="http://schemas.microsoft.com/office/word/2016/wordml/cid" xmlns:w16se="http://schemas.microsoft.com/office/word/2015/wordml/symex" xmlns:wpg="http://schemas.microsoft.com/office/word/2010/wordprocessingGroup" xmlns:wpi="http://schemas.microsoft.com/office/word/2010/wordprocessingInk" xmlns:wne="http://schemas.microsoft.com/office/word/2006/wordml" xmlns:wps="http://schemas.microsoft.com/office/word/2010/wordprocessingShape" mc:Ignorable="w14 w15 w16se w16cid wp14">
   <w:footnote w:type="separator" w:id="-1">
     <w:p>
       <w:pPr>
@@ -305,7 +302,7 @@
 </file>
 
 <file path=word/numbering.xml><?xml version="1.0" encoding="utf-8"?>
-<w:numbering xmlns:wpc="http://schemas.microsoft.com/office/word/2010/wordprocessingCanvas" xmlns:cx="http://schemas.microsoft.com/office/drawing/2014/chartex" xmlns:cx1="http://schemas.microsoft.com/office/drawing/2015/9/8/chartex" xmlns:mc="http://schemas.openxmlformats.org/markup-compatibility/2006" xmlns:o="urn:schemas-microsoft-com:office:office" xmlns:r="http://schemas.openxmlformats.org/officeDocument/2006/relationships" xmlns:m="http://schemas.openxmlformats.org/officeDocument/2006/math" xmlns:v="urn:schemas-microsoft-com:vml" xmlns:wp14="http://schemas.microsoft.com/office/word/2010/wordprocessingDrawing" xmlns:wp="http://schemas.openxmlformats.org/drawingml/2006/wordprocessingDrawing" xmlns:w10="urn:schemas-microsoft-com:office:word" xmlns:w="http://schemas.openxmlformats.org/wordprocessingml/2006/main" xmlns:w14="http://schemas.microsoft.com/office/word/2010/wordml" xmlns:w15="http://schemas.microsoft.com/office/word/2012/wordml" xmlns:w16se="http://schemas.microsoft.com/office/word/2015/wordml/symex" xmlns:wpg="http://schemas.microsoft.com/office/word/2010/wordprocessingGroup" xmlns:wpi="http://schemas.microsoft.com/office/word/2010/wordprocessingInk" xmlns:wne="http://schemas.microsoft.com/office/word/2006/wordml" xmlns:wps="http://schemas.microsoft.com/office/word/2010/wordprocessingShape" mc:Ignorable="w14 w15 w16se wp14">
+<w:numbering xmlns:wpc="http://schemas.microsoft.com/office/word/2010/wordprocessingCanvas" xmlns:cx="http://schemas.microsoft.com/office/drawing/2014/chartex" xmlns:cx1="http://schemas.microsoft.com/office/drawing/2015/9/8/chartex" xmlns:cx2="http://schemas.microsoft.com/office/drawing/2015/10/21/chartex" xmlns:cx3="http://schemas.microsoft.com/office/drawing/2016/5/9/chartex" xmlns:cx4="http://schemas.microsoft.com/office/drawing/2016/5/10/chartex" xmlns:cx5="http://schemas.microsoft.com/office/drawing/2016/5/11/chartex" xmlns:cx6="http://schemas.microsoft.com/office/drawing/2016/5/12/chartex" xmlns:cx7="http://schemas.microsoft.com/office/drawing/2016/5/13/chartex" xmlns:cx8="http://schemas.microsoft.com/office/drawing/2016/5/14/chartex" xmlns:mc="http://schemas.openxmlformats.org/markup-compatibility/2006" xmlns:aink="http://schemas.microsoft.com/office/drawing/2016/ink" xmlns:am3d="http://schemas.microsoft.com/office/drawing/2017/model3d" xmlns:o="urn:schemas-microsoft-com:office:office" xmlns:r="http://schemas.openxmlformats.org/officeDocument/2006/relationships" xmlns:m="http://schemas.openxmlformats.org/officeDocument/2006/math" xmlns:v="urn:schemas-microsoft-com:vml" xmlns:wp14="http://schemas.microsoft.com/office/word/2010/wordprocessingDrawing" xmlns:wp="http://schemas.openxmlformats.org/drawingml/2006/wordprocessingDrawing" xmlns:w10="urn:schemas-microsoft-com:office:word" xmlns:w="http://schemas.openxmlformats.org/wordprocessingml/2006/main" xmlns:w14="http://schemas.microsoft.com/office/word/2010/wordml" xmlns:w15="http://schemas.microsoft.com/office/word/2012/wordml" xmlns:w16cid="http://schemas.microsoft.com/office/word/2016/wordml/cid" xmlns:w16se="http://schemas.microsoft.com/office/word/2015/wordml/symex" xmlns:wpg="http://schemas.microsoft.com/office/word/2010/wordprocessingGroup" xmlns:wpi="http://schemas.microsoft.com/office/word/2010/wordprocessingInk" xmlns:wne="http://schemas.microsoft.com/office/word/2006/wordml" xmlns:wps="http://schemas.microsoft.com/office/word/2010/wordprocessingShape" mc:Ignorable="w14 w15 w16se w16cid wp14">
   <w:abstractNum w:abstractNumId="0" w15:restartNumberingAfterBreak="0">
     <w:nsid w:val="4A3047B3"/>
     <w:multiLevelType w:val="hybridMultilevel"/>
@@ -313,7 +310,7 @@
     <w:lvl w:ilvl="0" w:tplc="84CCEE46">
       <w:start w:val="1"/>
       <w:numFmt w:val="decimal"/>
-      <w:pStyle w:val="Heading1"/>
+      <w:pStyle w:val="Titolo1"/>
       <w:lvlText w:val="%1."/>
       <w:lvlJc w:val="left"/>
       <w:pPr>
@@ -400,7 +397,7 @@
 </file>
 
 <file path=word/styles.xml><?xml version="1.0" encoding="utf-8"?>
-<w:styles xmlns:mc="http://schemas.openxmlformats.org/markup-compatibility/2006" xmlns:r="http://schemas.openxmlformats.org/officeDocument/2006/relationships" xmlns:w="http://schemas.openxmlformats.org/wordprocessingml/2006/main" xmlns:w14="http://schemas.microsoft.com/office/word/2010/wordml" xmlns:w15="http://schemas.microsoft.com/office/word/2012/wordml" xmlns:w16se="http://schemas.microsoft.com/office/word/2015/wordml/symex" mc:Ignorable="w14 w15 w16se">
+<w:styles xmlns:mc="http://schemas.openxmlformats.org/markup-compatibility/2006" xmlns:r="http://schemas.openxmlformats.org/officeDocument/2006/relationships" xmlns:w="http://schemas.openxmlformats.org/wordprocessingml/2006/main" xmlns:w14="http://schemas.microsoft.com/office/word/2010/wordml" xmlns:w15="http://schemas.microsoft.com/office/word/2012/wordml" xmlns:w16cid="http://schemas.microsoft.com/office/word/2016/wordml/cid" xmlns:w16se="http://schemas.microsoft.com/office/word/2015/wordml/symex" mc:Ignorable="w14 w15 w16se w16cid">
   <w:docDefaults>
     <w:rPrDefault>
       <w:rPr>
@@ -416,7 +413,7 @@
       </w:pPr>
     </w:pPrDefault>
   </w:docDefaults>
-  <w:latentStyles w:defLockedState="0" w:defUIPriority="99" w:defSemiHidden="0" w:defUnhideWhenUsed="0" w:defQFormat="0" w:count="371">
+  <w:latentStyles w:defLockedState="0" w:defUIPriority="99" w:defSemiHidden="0" w:defUnhideWhenUsed="0" w:defQFormat="0" w:count="375">
     <w:lsdException w:name="Normal" w:uiPriority="0" w:qFormat="1"/>
     <w:lsdException w:name="heading 1" w:uiPriority="9" w:qFormat="1"/>
     <w:lsdException w:name="heading 2" w:semiHidden="1" w:uiPriority="9" w:unhideWhenUsed="1" w:qFormat="1"/>
@@ -522,7 +519,6 @@
     <w:lsdException w:name="HTML Sample" w:semiHidden="1" w:unhideWhenUsed="1"/>
     <w:lsdException w:name="HTML Typewriter" w:semiHidden="1" w:unhideWhenUsed="1"/>
     <w:lsdException w:name="HTML Variable" w:semiHidden="1" w:unhideWhenUsed="1"/>
-    <w:lsdException w:name="Normal Table" w:semiHidden="1" w:unhideWhenUsed="1"/>
     <w:lsdException w:name="annotation subject" w:semiHidden="1" w:unhideWhenUsed="1"/>
     <w:lsdException w:name="No List" w:semiHidden="1" w:unhideWhenUsed="1"/>
     <w:lsdException w:name="Outline List 1" w:semiHidden="1" w:unhideWhenUsed="1"/>
@@ -566,10 +562,8 @@
     <w:lsdException w:name="Table Elegant" w:semiHidden="1" w:unhideWhenUsed="1"/>
     <w:lsdException w:name="Table Professional" w:semiHidden="1" w:unhideWhenUsed="1"/>
     <w:lsdException w:name="Table Subtle 1" w:semiHidden="1" w:unhideWhenUsed="1"/>
-    <w:lsdException w:name="Table Subtle 2" w:semiHidden="1" w:unhideWhenUsed="1"/>
     <w:lsdException w:name="Table Web 1" w:semiHidden="1" w:unhideWhenUsed="1"/>
     <w:lsdException w:name="Table Web 2" w:semiHidden="1" w:unhideWhenUsed="1"/>
-    <w:lsdException w:name="Table Web 3" w:semiHidden="1" w:unhideWhenUsed="1"/>
     <w:lsdException w:name="Balloon Text" w:semiHidden="1" w:unhideWhenUsed="1"/>
     <w:lsdException w:name="Table Grid" w:uiPriority="39"/>
     <w:lsdException w:name="Table Theme" w:semiHidden="1" w:unhideWhenUsed="1"/>
@@ -788,8 +782,12 @@
     <w:lsdException w:name="List Table 5 Dark Accent 6" w:uiPriority="50"/>
     <w:lsdException w:name="List Table 6 Colorful Accent 6" w:uiPriority="51"/>
     <w:lsdException w:name="List Table 7 Colorful Accent 6" w:uiPriority="52"/>
+    <w:lsdException w:name="Mention" w:semiHidden="1" w:unhideWhenUsed="1"/>
+    <w:lsdException w:name="Smart Hyperlink" w:semiHidden="1" w:unhideWhenUsed="1"/>
+    <w:lsdException w:name="Hashtag" w:semiHidden="1" w:unhideWhenUsed="1"/>
+    <w:lsdException w:name="Unresolved Mention" w:semiHidden="1" w:unhideWhenUsed="1"/>
   </w:latentStyles>
-  <w:style w:type="paragraph" w:default="1" w:styleId="Normal">
+  <w:style w:type="paragraph" w:default="1" w:styleId="Normale">
     <w:name w:val="Normal"/>
     <w:qFormat/>
     <w:rsid w:val="00BA5BE5"/>
@@ -797,11 +795,11 @@
       <w:sz w:val="24"/>
     </w:rPr>
   </w:style>
-  <w:style w:type="paragraph" w:styleId="Heading1">
+  <w:style w:type="paragraph" w:styleId="Titolo1">
     <w:name w:val="heading 1"/>
-    <w:basedOn w:val="Normal"/>
-    <w:next w:val="Normal"/>
-    <w:link w:val="Heading1Char"/>
+    <w:basedOn w:val="Normale"/>
+    <w:next w:val="Normale"/>
+    <w:link w:val="Titolo1Carattere"/>
     <w:uiPriority w:val="9"/>
     <w:qFormat/>
     <w:rsid w:val="00632BB1"/>
@@ -821,13 +819,13 @@
       <w:szCs w:val="32"/>
     </w:rPr>
   </w:style>
-  <w:style w:type="character" w:default="1" w:styleId="DefaultParagraphFont">
+  <w:style w:type="character" w:default="1" w:styleId="Carpredefinitoparagrafo">
     <w:name w:val="Default Paragraph Font"/>
     <w:uiPriority w:val="1"/>
     <w:semiHidden/>
     <w:unhideWhenUsed/>
   </w:style>
-  <w:style w:type="table" w:default="1" w:styleId="TableNormal">
+  <w:style w:type="table" w:default="1" w:styleId="Tabellanormale">
     <w:name w:val="Normal Table"/>
     <w:uiPriority w:val="99"/>
     <w:semiHidden/>
@@ -842,16 +840,16 @@
       </w:tblCellMar>
     </w:tblPr>
   </w:style>
-  <w:style w:type="numbering" w:default="1" w:styleId="NoList">
+  <w:style w:type="numbering" w:default="1" w:styleId="Nessunelenco">
     <w:name w:val="No List"/>
     <w:uiPriority w:val="99"/>
     <w:semiHidden/>
     <w:unhideWhenUsed/>
   </w:style>
-  <w:style w:type="paragraph" w:styleId="Header">
+  <w:style w:type="paragraph" w:styleId="Intestazione">
     <w:name w:val="header"/>
-    <w:basedOn w:val="Normal"/>
-    <w:link w:val="HeaderChar"/>
+    <w:basedOn w:val="Normale"/>
+    <w:link w:val="IntestazioneCarattere"/>
     <w:uiPriority w:val="99"/>
     <w:unhideWhenUsed/>
     <w:rsid w:val="00374848"/>
@@ -863,17 +861,17 @@
       <w:spacing w:after="0" w:line="240" w:lineRule="auto"/>
     </w:pPr>
   </w:style>
-  <w:style w:type="character" w:customStyle="1" w:styleId="HeaderChar">
-    <w:name w:val="Header Char"/>
-    <w:basedOn w:val="DefaultParagraphFont"/>
-    <w:link w:val="Header"/>
+  <w:style w:type="character" w:customStyle="1" w:styleId="IntestazioneCarattere">
+    <w:name w:val="Intestazione Carattere"/>
+    <w:basedOn w:val="Carpredefinitoparagrafo"/>
+    <w:link w:val="Intestazione"/>
     <w:uiPriority w:val="99"/>
     <w:rsid w:val="00374848"/>
   </w:style>
-  <w:style w:type="paragraph" w:styleId="Footer">
+  <w:style w:type="paragraph" w:styleId="Pidipagina">
     <w:name w:val="footer"/>
-    <w:basedOn w:val="Normal"/>
-    <w:link w:val="FooterChar"/>
+    <w:basedOn w:val="Normale"/>
+    <w:link w:val="PidipaginaCarattere"/>
     <w:uiPriority w:val="99"/>
     <w:unhideWhenUsed/>
     <w:rsid w:val="00374848"/>
@@ -885,18 +883,18 @@
       <w:spacing w:after="0" w:line="240" w:lineRule="auto"/>
     </w:pPr>
   </w:style>
-  <w:style w:type="character" w:customStyle="1" w:styleId="FooterChar">
-    <w:name w:val="Footer Char"/>
-    <w:basedOn w:val="DefaultParagraphFont"/>
-    <w:link w:val="Footer"/>
+  <w:style w:type="character" w:customStyle="1" w:styleId="PidipaginaCarattere">
+    <w:name w:val="Piè di pagina Carattere"/>
+    <w:basedOn w:val="Carpredefinitoparagrafo"/>
+    <w:link w:val="Pidipagina"/>
     <w:uiPriority w:val="99"/>
     <w:rsid w:val="00374848"/>
   </w:style>
-  <w:style w:type="paragraph" w:styleId="Title">
+  <w:style w:type="paragraph" w:styleId="Titolo">
     <w:name w:val="Title"/>
-    <w:basedOn w:val="Normal"/>
-    <w:next w:val="Normal"/>
-    <w:link w:val="TitleChar"/>
+    <w:basedOn w:val="Normale"/>
+    <w:next w:val="Normale"/>
+    <w:link w:val="TitoloCarattere"/>
     <w:uiPriority w:val="10"/>
     <w:qFormat/>
     <w:rsid w:val="00632BB1"/>
@@ -912,10 +910,10 @@
       <w:szCs w:val="56"/>
     </w:rPr>
   </w:style>
-  <w:style w:type="character" w:customStyle="1" w:styleId="TitleChar">
-    <w:name w:val="Title Char"/>
-    <w:basedOn w:val="DefaultParagraphFont"/>
-    <w:link w:val="Title"/>
+  <w:style w:type="character" w:customStyle="1" w:styleId="TitoloCarattere">
+    <w:name w:val="Titolo Carattere"/>
+    <w:basedOn w:val="Carpredefinitoparagrafo"/>
+    <w:link w:val="Titolo"/>
     <w:uiPriority w:val="10"/>
     <w:rsid w:val="00632BB1"/>
     <w:rPr>
@@ -926,11 +924,11 @@
       <w:szCs w:val="56"/>
     </w:rPr>
   </w:style>
-  <w:style w:type="paragraph" w:styleId="Subtitle">
+  <w:style w:type="paragraph" w:styleId="Sottotitolo">
     <w:name w:val="Subtitle"/>
-    <w:basedOn w:val="Normal"/>
-    <w:next w:val="Normal"/>
-    <w:link w:val="SubtitleChar"/>
+    <w:basedOn w:val="Normale"/>
+    <w:next w:val="Normale"/>
+    <w:link w:val="SottotitoloCarattere"/>
     <w:uiPriority w:val="11"/>
     <w:qFormat/>
     <w:rsid w:val="00632BB1"/>
@@ -945,10 +943,10 @@
       <w:spacing w:val="15"/>
     </w:rPr>
   </w:style>
-  <w:style w:type="character" w:customStyle="1" w:styleId="SubtitleChar">
-    <w:name w:val="Subtitle Char"/>
-    <w:basedOn w:val="DefaultParagraphFont"/>
-    <w:link w:val="Subtitle"/>
+  <w:style w:type="character" w:customStyle="1" w:styleId="SottotitoloCarattere">
+    <w:name w:val="Sottotitolo Carattere"/>
+    <w:basedOn w:val="Carpredefinitoparagrafo"/>
+    <w:link w:val="Sottotitolo"/>
     <w:uiPriority w:val="11"/>
     <w:rsid w:val="00632BB1"/>
     <w:rPr>
@@ -957,10 +955,10 @@
       <w:spacing w:val="15"/>
     </w:rPr>
   </w:style>
-  <w:style w:type="character" w:customStyle="1" w:styleId="Heading1Char">
-    <w:name w:val="Heading 1 Char"/>
-    <w:basedOn w:val="DefaultParagraphFont"/>
-    <w:link w:val="Heading1"/>
+  <w:style w:type="character" w:customStyle="1" w:styleId="Titolo1Carattere">
+    <w:name w:val="Titolo 1 Carattere"/>
+    <w:basedOn w:val="Carpredefinitoparagrafo"/>
+    <w:link w:val="Titolo1"/>
     <w:uiPriority w:val="9"/>
     <w:rsid w:val="00632BB1"/>
     <w:rPr>
@@ -972,7 +970,7 @@
   </w:style>
   <w:style w:type="paragraph" w:customStyle="1" w:styleId="Style1">
     <w:name w:val="Style1"/>
-    <w:basedOn w:val="Heading1"/>
+    <w:basedOn w:val="Titolo1"/>
     <w:link w:val="Style1Char"/>
     <w:qFormat/>
     <w:rsid w:val="00632BB1"/>
@@ -984,7 +982,7 @@
   </w:style>
   <w:style w:type="character" w:customStyle="1" w:styleId="Style1Char">
     <w:name w:val="Style1 Char"/>
-    <w:basedOn w:val="Heading1Char"/>
+    <w:basedOn w:val="Titolo1Carattere"/>
     <w:link w:val="Style1"/>
     <w:rsid w:val="00632BB1"/>
     <w:rPr>

</xml_diff>

<commit_message>
All tests basically done
</commit_message>
<xml_diff>
--- a/Report.docx
+++ b/Report.docx
@@ -1,174 +1,355 @@
 
 <file path=word/document.xml><?xml version="1.0" encoding="utf-8"?>
-<w:document xmlns:wpc="http://schemas.microsoft.com/office/word/2010/wordprocessingCanvas" xmlns:cx="http://schemas.microsoft.com/office/drawing/2014/chartex" xmlns:cx1="http://schemas.microsoft.com/office/drawing/2015/9/8/chartex" xmlns:cx2="http://schemas.microsoft.com/office/drawing/2015/10/21/chartex" xmlns:cx3="http://schemas.microsoft.com/office/drawing/2016/5/9/chartex" xmlns:cx4="http://schemas.microsoft.com/office/drawing/2016/5/10/chartex" xmlns:cx5="http://schemas.microsoft.com/office/drawing/2016/5/11/chartex" xmlns:cx6="http://schemas.microsoft.com/office/drawing/2016/5/12/chartex" xmlns:cx7="http://schemas.microsoft.com/office/drawing/2016/5/13/chartex" xmlns:cx8="http://schemas.microsoft.com/office/drawing/2016/5/14/chartex" xmlns:mc="http://schemas.openxmlformats.org/markup-compatibility/2006" xmlns:aink="http://schemas.microsoft.com/office/drawing/2016/ink" xmlns:am3d="http://schemas.microsoft.com/office/drawing/2017/model3d" xmlns:o="urn:schemas-microsoft-com:office:office" xmlns:r="http://schemas.openxmlformats.org/officeDocument/2006/relationships" xmlns:m="http://schemas.openxmlformats.org/officeDocument/2006/math" xmlns:v="urn:schemas-microsoft-com:vml" xmlns:wp14="http://schemas.microsoft.com/office/word/2010/wordprocessingDrawing" xmlns:wp="http://schemas.openxmlformats.org/drawingml/2006/wordprocessingDrawing" xmlns:w10="urn:schemas-microsoft-com:office:word" xmlns:w="http://schemas.openxmlformats.org/wordprocessingml/2006/main" xmlns:w14="http://schemas.microsoft.com/office/word/2010/wordml" xmlns:w15="http://schemas.microsoft.com/office/word/2012/wordml" xmlns:w16cid="http://schemas.microsoft.com/office/word/2016/wordml/cid" xmlns:w16se="http://schemas.microsoft.com/office/word/2015/wordml/symex" xmlns:wpg="http://schemas.microsoft.com/office/word/2010/wordprocessingGroup" xmlns:wpi="http://schemas.microsoft.com/office/word/2010/wordprocessingInk" xmlns:wne="http://schemas.microsoft.com/office/word/2006/wordml" xmlns:wps="http://schemas.microsoft.com/office/word/2010/wordprocessingShape" mc:Ignorable="w14 w15 w16se w16cid wp14">
+<w:document xmlns:wpc="http://schemas.microsoft.com/office/word/2010/wordprocessingCanvas" xmlns:cx="http://schemas.microsoft.com/office/drawing/2014/chartex" xmlns:cx1="http://schemas.microsoft.com/office/drawing/2015/9/8/chartex" xmlns:mc="http://schemas.openxmlformats.org/markup-compatibility/2006" xmlns:o="urn:schemas-microsoft-com:office:office" xmlns:r="http://schemas.openxmlformats.org/officeDocument/2006/relationships" xmlns:m="http://schemas.openxmlformats.org/officeDocument/2006/math" xmlns:v="urn:schemas-microsoft-com:vml" xmlns:wp14="http://schemas.microsoft.com/office/word/2010/wordprocessingDrawing" xmlns:wp="http://schemas.openxmlformats.org/drawingml/2006/wordprocessingDrawing" xmlns:w10="urn:schemas-microsoft-com:office:word" xmlns:w="http://schemas.openxmlformats.org/wordprocessingml/2006/main" xmlns:w14="http://schemas.microsoft.com/office/word/2010/wordml" xmlns:w15="http://schemas.microsoft.com/office/word/2012/wordml" xmlns:w16se="http://schemas.microsoft.com/office/word/2015/wordml/symex" xmlns:wpg="http://schemas.microsoft.com/office/word/2010/wordprocessingGroup" xmlns:wpi="http://schemas.microsoft.com/office/word/2010/wordprocessingInk" xmlns:wne="http://schemas.microsoft.com/office/word/2006/wordml" xmlns:wps="http://schemas.microsoft.com/office/word/2010/wordprocessingShape" mc:Ignorable="w14 w15 w16se wp14">
   <w:body>
     <w:p>
       <w:pPr>
-        <w:pStyle w:val="Titolo"/>
+        <w:pStyle w:val="Title"/>
+        <w:spacing w:line="360" w:lineRule="auto"/>
         <w:jc w:val="center"/>
-      </w:pPr>
-      <w:r>
+        <w:rPr>
+          <w:rFonts w:ascii="Arial" w:hAnsi="Arial" w:cs="Arial"/>
+          <w:b/>
+          <w:sz w:val="44"/>
+        </w:rPr>
+      </w:pPr>
+      <w:r>
+        <w:rPr>
+          <w:rFonts w:ascii="Arial" w:hAnsi="Arial" w:cs="Arial"/>
+          <w:b/>
+          <w:sz w:val="44"/>
+        </w:rPr>
         <w:t>Optimising a ray tracer algorithm</w:t>
       </w:r>
       <w:r>
-        <w:t xml:space="preserve"> </w:t>
-      </w:r>
-      <w:r>
-        <w:t>using Parallelization</w:t>
-      </w:r>
-    </w:p>
-    <w:p>
-      <w:pPr>
-        <w:pStyle w:val="Sottotitolo"/>
+        <w:rPr>
+          <w:rFonts w:ascii="Arial" w:hAnsi="Arial" w:cs="Arial"/>
+          <w:b/>
+          <w:sz w:val="44"/>
+        </w:rPr>
+        <w:t xml:space="preserve"> using </w:t>
+      </w:r>
+      <w:r>
+        <w:rPr>
+          <w:rFonts w:ascii="Arial" w:hAnsi="Arial" w:cs="Arial"/>
+          <w:b/>
+          <w:sz w:val="44"/>
+        </w:rPr>
+        <w:t xml:space="preserve">different </w:t>
+      </w:r>
+      <w:r>
+        <w:rPr>
+          <w:rFonts w:ascii="Arial" w:hAnsi="Arial" w:cs="Arial"/>
+          <w:b/>
+          <w:sz w:val="44"/>
+        </w:rPr>
+        <w:t>Parallelization</w:t>
+      </w:r>
+      <w:r>
+        <w:rPr>
+          <w:rFonts w:ascii="Arial" w:hAnsi="Arial" w:cs="Arial"/>
+          <w:b/>
+          <w:sz w:val="44"/>
+        </w:rPr>
+        <w:t xml:space="preserve"> techniques</w:t>
+      </w:r>
+    </w:p>
+    <w:p>
+      <w:pPr>
+        <w:pStyle w:val="Subtitle"/>
+        <w:spacing w:line="360" w:lineRule="auto"/>
         <w:jc w:val="center"/>
         <w:rPr>
+          <w:rFonts w:ascii="Arial" w:hAnsi="Arial" w:cs="Arial"/>
+        </w:rPr>
+      </w:pPr>
+      <w:r>
+        <w:rPr>
+          <w:rFonts w:ascii="Arial" w:hAnsi="Arial" w:cs="Arial"/>
+        </w:rPr>
+        <w:t>Valentina Scarfi – 40182166</w:t>
+      </w:r>
+    </w:p>
+    <w:p>
+      <w:pPr>
+        <w:spacing w:line="360" w:lineRule="auto"/>
+        <w:rPr>
+          <w:rFonts w:ascii="Arial" w:hAnsi="Arial" w:cs="Arial"/>
+        </w:rPr>
+      </w:pPr>
+    </w:p>
+    <w:p>
+      <w:pPr>
+        <w:pStyle w:val="Style1"/>
+        <w:spacing w:after="30" w:line="360" w:lineRule="auto"/>
+        <w:rPr>
+          <w:rFonts w:ascii="Arial" w:hAnsi="Arial" w:cs="Arial"/>
+          <w:b/>
+          <w:color w:val="auto"/>
           <w:sz w:val="28"/>
         </w:rPr>
       </w:pPr>
       <w:r>
         <w:rPr>
+          <w:rFonts w:ascii="Arial" w:hAnsi="Arial" w:cs="Arial"/>
+          <w:b/>
+          <w:color w:val="auto"/>
           <w:sz w:val="28"/>
         </w:rPr>
-        <w:t>Valentina Scarfi – 40182166</w:t>
-      </w:r>
-    </w:p>
-    <w:p/>
-    <w:p>
-      <w:pPr>
-        <w:pStyle w:val="Style1"/>
-        <w:rPr>
+        <w:t>Abstract</w:t>
+      </w:r>
+    </w:p>
+    <w:p>
+      <w:pPr>
+        <w:spacing w:after="30" w:line="360" w:lineRule="auto"/>
+        <w:rPr>
+          <w:rFonts w:ascii="Arial" w:hAnsi="Arial" w:cs="Arial"/>
+          <w:b/>
+        </w:rPr>
+      </w:pPr>
+    </w:p>
+    <w:p>
+      <w:pPr>
+        <w:pStyle w:val="Heading1"/>
+        <w:spacing w:after="30" w:line="360" w:lineRule="auto"/>
+        <w:ind w:left="426" w:hanging="426"/>
+        <w:rPr>
+          <w:rFonts w:ascii="Arial" w:hAnsi="Arial" w:cs="Arial"/>
+          <w:b/>
           <w:color w:val="auto"/>
-        </w:rPr>
-      </w:pPr>
-      <w:r>
-        <w:rPr>
+          <w:sz w:val="28"/>
+        </w:rPr>
+      </w:pPr>
+      <w:r>
+        <w:rPr>
+          <w:rFonts w:ascii="Arial" w:hAnsi="Arial" w:cs="Arial"/>
+          <w:b/>
           <w:color w:val="auto"/>
-        </w:rPr>
-        <w:t>Abstract</w:t>
-      </w:r>
-    </w:p>
-    <w:p/>
-    <w:p>
-      <w:pPr>
-        <w:pStyle w:val="Titolo1"/>
+          <w:sz w:val="28"/>
+        </w:rPr>
+        <w:t>Introduction and Background</w:t>
+      </w:r>
+    </w:p>
+    <w:p>
+      <w:pPr>
+        <w:spacing w:before="30" w:after="30" w:line="360" w:lineRule="auto"/>
+        <w:rPr>
+          <w:rFonts w:ascii="Arial" w:hAnsi="Arial" w:cs="Arial"/>
+        </w:rPr>
+      </w:pPr>
+      <w:r>
+        <w:rPr>
+          <w:rFonts w:ascii="Arial" w:hAnsi="Arial" w:cs="Arial"/>
+          <w:b/>
+        </w:rPr>
+        <w:t xml:space="preserve">The </w:t>
+      </w:r>
+      <w:r>
+        <w:rPr>
+          <w:rFonts w:ascii="Arial" w:hAnsi="Arial" w:cs="Arial"/>
+          <w:b/>
+        </w:rPr>
+        <w:t>Ray Tracer algorithm</w:t>
+      </w:r>
+      <w:r>
+        <w:rPr>
+          <w:rFonts w:ascii="Arial" w:hAnsi="Arial" w:cs="Arial"/>
+          <w:b/>
+        </w:rPr>
+        <w:tab/>
+      </w:r>
+      <w:r>
+        <w:rPr>
+          <w:rFonts w:ascii="Arial" w:hAnsi="Arial" w:cs="Arial"/>
+        </w:rPr>
+        <w:t xml:space="preserve">A ray tracer algorithm computes the “visibility between point” </w:t>
+      </w:r>
+    </w:p>
+    <w:p>
+      <w:pPr>
+        <w:pStyle w:val="Heading1"/>
+        <w:spacing w:after="30" w:line="360" w:lineRule="auto"/>
         <w:ind w:left="426" w:hanging="426"/>
         <w:rPr>
+          <w:rFonts w:ascii="Arial" w:hAnsi="Arial" w:cs="Arial"/>
+          <w:b/>
           <w:color w:val="auto"/>
-        </w:rPr>
-      </w:pPr>
-      <w:r>
-        <w:rPr>
+          <w:sz w:val="28"/>
+        </w:rPr>
+      </w:pPr>
+      <w:r>
+        <w:rPr>
+          <w:rFonts w:ascii="Arial" w:hAnsi="Arial" w:cs="Arial"/>
+          <w:b/>
           <w:color w:val="auto"/>
-        </w:rPr>
-        <w:t>Intr</w:t>
+          <w:sz w:val="28"/>
+        </w:rPr>
+        <w:t>Initial Analysis</w:t>
       </w:r>
       <w:bookmarkStart w:id="0" w:name="_GoBack"/>
       <w:bookmarkEnd w:id="0"/>
-      <w:r>
-        <w:rPr>
+    </w:p>
+    <w:p>
+      <w:pPr>
+        <w:spacing w:after="30" w:line="360" w:lineRule="auto"/>
+        <w:ind w:left="426" w:hanging="426"/>
+        <w:rPr>
+          <w:rFonts w:ascii="Arial" w:hAnsi="Arial" w:cs="Arial"/>
+          <w:b/>
+        </w:rPr>
+      </w:pPr>
+    </w:p>
+    <w:p>
+      <w:pPr>
+        <w:pStyle w:val="Heading1"/>
+        <w:spacing w:after="30" w:line="360" w:lineRule="auto"/>
+        <w:ind w:left="426" w:hanging="426"/>
+        <w:rPr>
+          <w:rFonts w:ascii="Arial" w:hAnsi="Arial" w:cs="Arial"/>
+          <w:b/>
           <w:color w:val="auto"/>
-        </w:rPr>
-        <w:t>oduction and Background</w:t>
-      </w:r>
-    </w:p>
-    <w:p>
-      <w:pPr>
+          <w:sz w:val="28"/>
+        </w:rPr>
+      </w:pPr>
+      <w:r>
+        <w:rPr>
+          <w:rFonts w:ascii="Arial" w:hAnsi="Arial" w:cs="Arial"/>
+          <w:b/>
+          <w:color w:val="auto"/>
+          <w:sz w:val="28"/>
+        </w:rPr>
+        <w:t>Methodology</w:t>
+      </w:r>
+    </w:p>
+    <w:p>
+      <w:pPr>
+        <w:spacing w:after="30" w:line="360" w:lineRule="auto"/>
         <w:ind w:left="426" w:hanging="426"/>
-      </w:pPr>
-    </w:p>
-    <w:p>
-      <w:pPr>
-        <w:pStyle w:val="Titolo1"/>
+        <w:rPr>
+          <w:rFonts w:ascii="Arial" w:hAnsi="Arial" w:cs="Arial"/>
+          <w:b/>
+        </w:rPr>
+      </w:pPr>
+    </w:p>
+    <w:p>
+      <w:pPr>
+        <w:pStyle w:val="Heading1"/>
+        <w:spacing w:after="30" w:line="360" w:lineRule="auto"/>
         <w:ind w:left="426" w:hanging="426"/>
         <w:rPr>
+          <w:rFonts w:ascii="Arial" w:hAnsi="Arial" w:cs="Arial"/>
+          <w:b/>
           <w:color w:val="auto"/>
-        </w:rPr>
-      </w:pPr>
-      <w:r>
-        <w:rPr>
+          <w:sz w:val="28"/>
+        </w:rPr>
+      </w:pPr>
+      <w:r>
+        <w:rPr>
+          <w:rFonts w:ascii="Arial" w:hAnsi="Arial" w:cs="Arial"/>
+          <w:b/>
           <w:color w:val="auto"/>
-        </w:rPr>
-        <w:t>Initial Analysis</w:t>
-      </w:r>
-    </w:p>
-    <w:p>
-      <w:pPr>
+          <w:sz w:val="28"/>
+        </w:rPr>
+        <w:t>Results and Discussion</w:t>
+      </w:r>
+    </w:p>
+    <w:p>
+      <w:pPr>
+        <w:spacing w:after="30" w:line="360" w:lineRule="auto"/>
         <w:ind w:left="426" w:hanging="426"/>
-      </w:pPr>
-    </w:p>
-    <w:p>
-      <w:pPr>
-        <w:pStyle w:val="Titolo1"/>
+        <w:rPr>
+          <w:rFonts w:ascii="Arial" w:hAnsi="Arial" w:cs="Arial"/>
+          <w:b/>
+        </w:rPr>
+      </w:pPr>
+    </w:p>
+    <w:p>
+      <w:pPr>
+        <w:pStyle w:val="Heading1"/>
+        <w:spacing w:after="30" w:line="360" w:lineRule="auto"/>
         <w:ind w:left="426" w:hanging="426"/>
         <w:rPr>
+          <w:rFonts w:ascii="Arial" w:hAnsi="Arial" w:cs="Arial"/>
+          <w:b/>
           <w:color w:val="auto"/>
-        </w:rPr>
-      </w:pPr>
-      <w:r>
-        <w:rPr>
+          <w:sz w:val="28"/>
+        </w:rPr>
+      </w:pPr>
+      <w:r>
+        <w:rPr>
+          <w:rFonts w:ascii="Arial" w:hAnsi="Arial" w:cs="Arial"/>
+          <w:b/>
           <w:color w:val="auto"/>
-        </w:rPr>
-        <w:t>Methodology</w:t>
-      </w:r>
-    </w:p>
-    <w:p>
-      <w:pPr>
+          <w:sz w:val="28"/>
+        </w:rPr>
+        <w:t>Conclusion</w:t>
+      </w:r>
+    </w:p>
+    <w:p>
+      <w:pPr>
+        <w:spacing w:after="30" w:line="360" w:lineRule="auto"/>
+        <w:rPr>
+          <w:rFonts w:ascii="Arial" w:hAnsi="Arial" w:cs="Arial"/>
+          <w:b/>
+        </w:rPr>
+      </w:pPr>
+    </w:p>
+    <w:p>
+      <w:pPr>
+        <w:pStyle w:val="Style1"/>
+        <w:spacing w:after="30" w:line="360" w:lineRule="auto"/>
+        <w:rPr>
+          <w:rFonts w:ascii="Arial" w:hAnsi="Arial" w:cs="Arial"/>
+          <w:b/>
+          <w:color w:val="auto"/>
+          <w:sz w:val="28"/>
+        </w:rPr>
+      </w:pPr>
+      <w:r>
+        <w:rPr>
+          <w:rFonts w:ascii="Arial" w:hAnsi="Arial" w:cs="Arial"/>
+          <w:b/>
+          <w:color w:val="auto"/>
+          <w:sz w:val="28"/>
+        </w:rPr>
+        <w:t>References</w:t>
+      </w:r>
+    </w:p>
+    <w:p>
+      <w:pPr>
+        <w:pStyle w:val="NormalBig"/>
+        <w:numPr>
+          <w:ilvl w:val="0"/>
+          <w:numId w:val="2"/>
+        </w:numPr>
+        <w:spacing w:line="360" w:lineRule="auto"/>
         <w:ind w:left="426" w:hanging="426"/>
-      </w:pPr>
-    </w:p>
-    <w:p>
-      <w:pPr>
-        <w:pStyle w:val="Titolo1"/>
-        <w:ind w:left="426" w:hanging="426"/>
-        <w:rPr>
-          <w:color w:val="auto"/>
-        </w:rPr>
-      </w:pPr>
-      <w:r>
-        <w:rPr>
-          <w:color w:val="auto"/>
-        </w:rPr>
-        <w:t>Results and Discussion</w:t>
-      </w:r>
-    </w:p>
-    <w:p>
-      <w:pPr>
-        <w:ind w:left="426" w:hanging="426"/>
-      </w:pPr>
-    </w:p>
-    <w:p>
-      <w:pPr>
-        <w:pStyle w:val="Titolo1"/>
-        <w:ind w:left="426" w:hanging="426"/>
-        <w:rPr>
-          <w:color w:val="auto"/>
-        </w:rPr>
-      </w:pPr>
-      <w:r>
-        <w:rPr>
-          <w:color w:val="auto"/>
-        </w:rPr>
-        <w:t>Conclusion</w:t>
-      </w:r>
-    </w:p>
-    <w:p/>
-    <w:p>
-      <w:pPr>
-        <w:pStyle w:val="Style1"/>
-        <w:rPr>
-          <w:color w:val="auto"/>
-        </w:rPr>
-      </w:pPr>
-      <w:r>
-        <w:rPr>
-          <w:color w:val="auto"/>
-        </w:rPr>
-        <w:t>References</w:t>
-      </w:r>
-    </w:p>
-    <w:p/>
+        <w:rPr>
+          <w:i/>
+        </w:rPr>
+      </w:pPr>
+      <w:bookmarkStart w:id="1" w:name="_Ref496463940"/>
+      <w:r>
+        <w:rPr>
+          <w:i/>
+        </w:rPr>
+        <w:t>An Overview of the Ray-Tracing Rendering Technique</w:t>
+      </w:r>
+      <w:bookmarkEnd w:id="1"/>
+      <w:r>
+        <w:t xml:space="preserve"> from </w:t>
+      </w:r>
+      <w:hyperlink r:id="rId8" w:history="1">
+        <w:r>
+          <w:rPr>
+            <w:rStyle w:val="Hyperlink"/>
+          </w:rPr>
+          <w:t>https://www.scratchapixel.com/lessons/3d-basic-rendering/ray-tracing-overview</w:t>
+        </w:r>
+      </w:hyperlink>
+    </w:p>
     <w:sectPr>
-      <w:footerReference w:type="default" r:id="rId7"/>
+      <w:footerReference w:type="default" r:id="rId9"/>
       <w:pgSz w:w="11906" w:h="16838"/>
       <w:pgMar w:top="1440" w:right="1440" w:bottom="1440" w:left="1440" w:header="709" w:footer="709" w:gutter="0"/>
       <w:cols w:space="708"/>
@@ -179,7 +360,7 @@
 </file>
 
 <file path=word/endnotes.xml><?xml version="1.0" encoding="utf-8"?>
-<w:endnotes xmlns:wpc="http://schemas.microsoft.com/office/word/2010/wordprocessingCanvas" xmlns:cx="http://schemas.microsoft.com/office/drawing/2014/chartex" xmlns:cx1="http://schemas.microsoft.com/office/drawing/2015/9/8/chartex" xmlns:cx2="http://schemas.microsoft.com/office/drawing/2015/10/21/chartex" xmlns:cx3="http://schemas.microsoft.com/office/drawing/2016/5/9/chartex" xmlns:cx4="http://schemas.microsoft.com/office/drawing/2016/5/10/chartex" xmlns:cx5="http://schemas.microsoft.com/office/drawing/2016/5/11/chartex" xmlns:cx6="http://schemas.microsoft.com/office/drawing/2016/5/12/chartex" xmlns:cx7="http://schemas.microsoft.com/office/drawing/2016/5/13/chartex" xmlns:cx8="http://schemas.microsoft.com/office/drawing/2016/5/14/chartex" xmlns:mc="http://schemas.openxmlformats.org/markup-compatibility/2006" xmlns:aink="http://schemas.microsoft.com/office/drawing/2016/ink" xmlns:am3d="http://schemas.microsoft.com/office/drawing/2017/model3d" xmlns:o="urn:schemas-microsoft-com:office:office" xmlns:r="http://schemas.openxmlformats.org/officeDocument/2006/relationships" xmlns:m="http://schemas.openxmlformats.org/officeDocument/2006/math" xmlns:v="urn:schemas-microsoft-com:vml" xmlns:wp14="http://schemas.microsoft.com/office/word/2010/wordprocessingDrawing" xmlns:wp="http://schemas.openxmlformats.org/drawingml/2006/wordprocessingDrawing" xmlns:w10="urn:schemas-microsoft-com:office:word" xmlns:w="http://schemas.openxmlformats.org/wordprocessingml/2006/main" xmlns:w14="http://schemas.microsoft.com/office/word/2010/wordml" xmlns:w15="http://schemas.microsoft.com/office/word/2012/wordml" xmlns:w16cid="http://schemas.microsoft.com/office/word/2016/wordml/cid" xmlns:w16se="http://schemas.microsoft.com/office/word/2015/wordml/symex" xmlns:wpg="http://schemas.microsoft.com/office/word/2010/wordprocessingGroup" xmlns:wpi="http://schemas.microsoft.com/office/word/2010/wordprocessingInk" xmlns:wne="http://schemas.microsoft.com/office/word/2006/wordml" xmlns:wps="http://schemas.microsoft.com/office/word/2010/wordprocessingShape" mc:Ignorable="w14 w15 w16se w16cid wp14">
+<w:endnotes xmlns:wpc="http://schemas.microsoft.com/office/word/2010/wordprocessingCanvas" xmlns:cx="http://schemas.microsoft.com/office/drawing/2014/chartex" xmlns:cx1="http://schemas.microsoft.com/office/drawing/2015/9/8/chartex" xmlns:mc="http://schemas.openxmlformats.org/markup-compatibility/2006" xmlns:o="urn:schemas-microsoft-com:office:office" xmlns:r="http://schemas.openxmlformats.org/officeDocument/2006/relationships" xmlns:m="http://schemas.openxmlformats.org/officeDocument/2006/math" xmlns:v="urn:schemas-microsoft-com:vml" xmlns:wp14="http://schemas.microsoft.com/office/word/2010/wordprocessingDrawing" xmlns:wp="http://schemas.openxmlformats.org/drawingml/2006/wordprocessingDrawing" xmlns:w10="urn:schemas-microsoft-com:office:word" xmlns:w="http://schemas.openxmlformats.org/wordprocessingml/2006/main" xmlns:w14="http://schemas.microsoft.com/office/word/2010/wordml" xmlns:w15="http://schemas.microsoft.com/office/word/2012/wordml" xmlns:w16se="http://schemas.microsoft.com/office/word/2015/wordml/symex" xmlns:wpg="http://schemas.microsoft.com/office/word/2010/wordprocessingGroup" xmlns:wpi="http://schemas.microsoft.com/office/word/2010/wordprocessingInk" xmlns:wne="http://schemas.microsoft.com/office/word/2006/wordml" xmlns:wps="http://schemas.microsoft.com/office/word/2010/wordprocessingShape" mc:Ignorable="w14 w15 w16se wp14">
   <w:endnote w:type="separator" w:id="-1">
     <w:p>
       <w:pPr>
@@ -204,7 +385,7 @@
 </file>
 
 <file path=word/footer1.xml><?xml version="1.0" encoding="utf-8"?>
-<w:ftr xmlns:wpc="http://schemas.microsoft.com/office/word/2010/wordprocessingCanvas" xmlns:cx="http://schemas.microsoft.com/office/drawing/2014/chartex" xmlns:cx1="http://schemas.microsoft.com/office/drawing/2015/9/8/chartex" xmlns:cx2="http://schemas.microsoft.com/office/drawing/2015/10/21/chartex" xmlns:cx3="http://schemas.microsoft.com/office/drawing/2016/5/9/chartex" xmlns:cx4="http://schemas.microsoft.com/office/drawing/2016/5/10/chartex" xmlns:cx5="http://schemas.microsoft.com/office/drawing/2016/5/11/chartex" xmlns:cx6="http://schemas.microsoft.com/office/drawing/2016/5/12/chartex" xmlns:cx7="http://schemas.microsoft.com/office/drawing/2016/5/13/chartex" xmlns:cx8="http://schemas.microsoft.com/office/drawing/2016/5/14/chartex" xmlns:mc="http://schemas.openxmlformats.org/markup-compatibility/2006" xmlns:aink="http://schemas.microsoft.com/office/drawing/2016/ink" xmlns:am3d="http://schemas.microsoft.com/office/drawing/2017/model3d" xmlns:o="urn:schemas-microsoft-com:office:office" xmlns:r="http://schemas.openxmlformats.org/officeDocument/2006/relationships" xmlns:m="http://schemas.openxmlformats.org/officeDocument/2006/math" xmlns:v="urn:schemas-microsoft-com:vml" xmlns:wp14="http://schemas.microsoft.com/office/word/2010/wordprocessingDrawing" xmlns:wp="http://schemas.openxmlformats.org/drawingml/2006/wordprocessingDrawing" xmlns:w10="urn:schemas-microsoft-com:office:word" xmlns:w="http://schemas.openxmlformats.org/wordprocessingml/2006/main" xmlns:w14="http://schemas.microsoft.com/office/word/2010/wordml" xmlns:w15="http://schemas.microsoft.com/office/word/2012/wordml" xmlns:w16cid="http://schemas.microsoft.com/office/word/2016/wordml/cid" xmlns:w16se="http://schemas.microsoft.com/office/word/2015/wordml/symex" xmlns:wpg="http://schemas.microsoft.com/office/word/2010/wordprocessingGroup" xmlns:wpi="http://schemas.microsoft.com/office/word/2010/wordprocessingInk" xmlns:wne="http://schemas.microsoft.com/office/word/2006/wordml" xmlns:wps="http://schemas.microsoft.com/office/word/2010/wordprocessingShape" mc:Ignorable="w14 w15 w16se w16cid wp14">
+<w:ftr xmlns:wpc="http://schemas.microsoft.com/office/word/2010/wordprocessingCanvas" xmlns:cx="http://schemas.microsoft.com/office/drawing/2014/chartex" xmlns:cx1="http://schemas.microsoft.com/office/drawing/2015/9/8/chartex" xmlns:mc="http://schemas.openxmlformats.org/markup-compatibility/2006" xmlns:o="urn:schemas-microsoft-com:office:office" xmlns:r="http://schemas.openxmlformats.org/officeDocument/2006/relationships" xmlns:m="http://schemas.openxmlformats.org/officeDocument/2006/math" xmlns:v="urn:schemas-microsoft-com:vml" xmlns:wp14="http://schemas.microsoft.com/office/word/2010/wordprocessingDrawing" xmlns:wp="http://schemas.openxmlformats.org/drawingml/2006/wordprocessingDrawing" xmlns:w10="urn:schemas-microsoft-com:office:word" xmlns:w="http://schemas.openxmlformats.org/wordprocessingml/2006/main" xmlns:w14="http://schemas.microsoft.com/office/word/2010/wordml" xmlns:w15="http://schemas.microsoft.com/office/word/2012/wordml" xmlns:w16se="http://schemas.microsoft.com/office/word/2015/wordml/symex" xmlns:wpg="http://schemas.microsoft.com/office/word/2010/wordprocessingGroup" xmlns:wpi="http://schemas.microsoft.com/office/word/2010/wordprocessingInk" xmlns:wne="http://schemas.microsoft.com/office/word/2006/wordml" xmlns:wps="http://schemas.microsoft.com/office/word/2010/wordprocessingShape" mc:Ignorable="w14 w15 w16se wp14">
   <w:sdt>
     <w:sdtPr>
       <w:id w:val="885997860"/>
@@ -222,7 +403,7 @@
     <w:sdtContent>
       <w:p>
         <w:pPr>
-          <w:pStyle w:val="Pidipagina"/>
+          <w:pStyle w:val="Footer"/>
           <w:pBdr>
             <w:top w:val="single" w:sz="4" w:space="1" w:color="D9D9D9" w:themeColor="background1" w:themeShade="D9"/>
           </w:pBdr>
@@ -270,14 +451,14 @@
   </w:sdt>
   <w:p>
     <w:pPr>
-      <w:pStyle w:val="Pidipagina"/>
+      <w:pStyle w:val="Footer"/>
     </w:pPr>
   </w:p>
 </w:ftr>
 </file>
 
 <file path=word/footnotes.xml><?xml version="1.0" encoding="utf-8"?>
-<w:footnotes xmlns:wpc="http://schemas.microsoft.com/office/word/2010/wordprocessingCanvas" xmlns:cx="http://schemas.microsoft.com/office/drawing/2014/chartex" xmlns:cx1="http://schemas.microsoft.com/office/drawing/2015/9/8/chartex" xmlns:cx2="http://schemas.microsoft.com/office/drawing/2015/10/21/chartex" xmlns:cx3="http://schemas.microsoft.com/office/drawing/2016/5/9/chartex" xmlns:cx4="http://schemas.microsoft.com/office/drawing/2016/5/10/chartex" xmlns:cx5="http://schemas.microsoft.com/office/drawing/2016/5/11/chartex" xmlns:cx6="http://schemas.microsoft.com/office/drawing/2016/5/12/chartex" xmlns:cx7="http://schemas.microsoft.com/office/drawing/2016/5/13/chartex" xmlns:cx8="http://schemas.microsoft.com/office/drawing/2016/5/14/chartex" xmlns:mc="http://schemas.openxmlformats.org/markup-compatibility/2006" xmlns:aink="http://schemas.microsoft.com/office/drawing/2016/ink" xmlns:am3d="http://schemas.microsoft.com/office/drawing/2017/model3d" xmlns:o="urn:schemas-microsoft-com:office:office" xmlns:r="http://schemas.openxmlformats.org/officeDocument/2006/relationships" xmlns:m="http://schemas.openxmlformats.org/officeDocument/2006/math" xmlns:v="urn:schemas-microsoft-com:vml" xmlns:wp14="http://schemas.microsoft.com/office/word/2010/wordprocessingDrawing" xmlns:wp="http://schemas.openxmlformats.org/drawingml/2006/wordprocessingDrawing" xmlns:w10="urn:schemas-microsoft-com:office:word" xmlns:w="http://schemas.openxmlformats.org/wordprocessingml/2006/main" xmlns:w14="http://schemas.microsoft.com/office/word/2010/wordml" xmlns:w15="http://schemas.microsoft.com/office/word/2012/wordml" xmlns:w16cid="http://schemas.microsoft.com/office/word/2016/wordml/cid" xmlns:w16se="http://schemas.microsoft.com/office/word/2015/wordml/symex" xmlns:wpg="http://schemas.microsoft.com/office/word/2010/wordprocessingGroup" xmlns:wpi="http://schemas.microsoft.com/office/word/2010/wordprocessingInk" xmlns:wne="http://schemas.microsoft.com/office/word/2006/wordml" xmlns:wps="http://schemas.microsoft.com/office/word/2010/wordprocessingShape" mc:Ignorable="w14 w15 w16se w16cid wp14">
+<w:footnotes xmlns:wpc="http://schemas.microsoft.com/office/word/2010/wordprocessingCanvas" xmlns:cx="http://schemas.microsoft.com/office/drawing/2014/chartex" xmlns:cx1="http://schemas.microsoft.com/office/drawing/2015/9/8/chartex" xmlns:mc="http://schemas.openxmlformats.org/markup-compatibility/2006" xmlns:o="urn:schemas-microsoft-com:office:office" xmlns:r="http://schemas.openxmlformats.org/officeDocument/2006/relationships" xmlns:m="http://schemas.openxmlformats.org/officeDocument/2006/math" xmlns:v="urn:schemas-microsoft-com:vml" xmlns:wp14="http://schemas.microsoft.com/office/word/2010/wordprocessingDrawing" xmlns:wp="http://schemas.openxmlformats.org/drawingml/2006/wordprocessingDrawing" xmlns:w10="urn:schemas-microsoft-com:office:word" xmlns:w="http://schemas.openxmlformats.org/wordprocessingml/2006/main" xmlns:w14="http://schemas.microsoft.com/office/word/2010/wordml" xmlns:w15="http://schemas.microsoft.com/office/word/2012/wordml" xmlns:w16se="http://schemas.microsoft.com/office/word/2015/wordml/symex" xmlns:wpg="http://schemas.microsoft.com/office/word/2010/wordprocessingGroup" xmlns:wpi="http://schemas.microsoft.com/office/word/2010/wordprocessingInk" xmlns:wne="http://schemas.microsoft.com/office/word/2006/wordml" xmlns:wps="http://schemas.microsoft.com/office/word/2010/wordprocessingShape" mc:Ignorable="w14 w15 w16se wp14">
   <w:footnote w:type="separator" w:id="-1">
     <w:p>
       <w:pPr>
@@ -302,15 +483,105 @@
 </file>
 
 <file path=word/numbering.xml><?xml version="1.0" encoding="utf-8"?>
-<w:numbering xmlns:wpc="http://schemas.microsoft.com/office/word/2010/wordprocessingCanvas" xmlns:cx="http://schemas.microsoft.com/office/drawing/2014/chartex" xmlns:cx1="http://schemas.microsoft.com/office/drawing/2015/9/8/chartex" xmlns:cx2="http://schemas.microsoft.com/office/drawing/2015/10/21/chartex" xmlns:cx3="http://schemas.microsoft.com/office/drawing/2016/5/9/chartex" xmlns:cx4="http://schemas.microsoft.com/office/drawing/2016/5/10/chartex" xmlns:cx5="http://schemas.microsoft.com/office/drawing/2016/5/11/chartex" xmlns:cx6="http://schemas.microsoft.com/office/drawing/2016/5/12/chartex" xmlns:cx7="http://schemas.microsoft.com/office/drawing/2016/5/13/chartex" xmlns:cx8="http://schemas.microsoft.com/office/drawing/2016/5/14/chartex" xmlns:mc="http://schemas.openxmlformats.org/markup-compatibility/2006" xmlns:aink="http://schemas.microsoft.com/office/drawing/2016/ink" xmlns:am3d="http://schemas.microsoft.com/office/drawing/2017/model3d" xmlns:o="urn:schemas-microsoft-com:office:office" xmlns:r="http://schemas.openxmlformats.org/officeDocument/2006/relationships" xmlns:m="http://schemas.openxmlformats.org/officeDocument/2006/math" xmlns:v="urn:schemas-microsoft-com:vml" xmlns:wp14="http://schemas.microsoft.com/office/word/2010/wordprocessingDrawing" xmlns:wp="http://schemas.openxmlformats.org/drawingml/2006/wordprocessingDrawing" xmlns:w10="urn:schemas-microsoft-com:office:word" xmlns:w="http://schemas.openxmlformats.org/wordprocessingml/2006/main" xmlns:w14="http://schemas.microsoft.com/office/word/2010/wordml" xmlns:w15="http://schemas.microsoft.com/office/word/2012/wordml" xmlns:w16cid="http://schemas.microsoft.com/office/word/2016/wordml/cid" xmlns:w16se="http://schemas.microsoft.com/office/word/2015/wordml/symex" xmlns:wpg="http://schemas.microsoft.com/office/word/2010/wordprocessingGroup" xmlns:wpi="http://schemas.microsoft.com/office/word/2010/wordprocessingInk" xmlns:wne="http://schemas.microsoft.com/office/word/2006/wordml" xmlns:wps="http://schemas.microsoft.com/office/word/2010/wordprocessingShape" mc:Ignorable="w14 w15 w16se w16cid wp14">
+<w:numbering xmlns:wpc="http://schemas.microsoft.com/office/word/2010/wordprocessingCanvas" xmlns:cx="http://schemas.microsoft.com/office/drawing/2014/chartex" xmlns:cx1="http://schemas.microsoft.com/office/drawing/2015/9/8/chartex" xmlns:mc="http://schemas.openxmlformats.org/markup-compatibility/2006" xmlns:o="urn:schemas-microsoft-com:office:office" xmlns:r="http://schemas.openxmlformats.org/officeDocument/2006/relationships" xmlns:m="http://schemas.openxmlformats.org/officeDocument/2006/math" xmlns:v="urn:schemas-microsoft-com:vml" xmlns:wp14="http://schemas.microsoft.com/office/word/2010/wordprocessingDrawing" xmlns:wp="http://schemas.openxmlformats.org/drawingml/2006/wordprocessingDrawing" xmlns:w10="urn:schemas-microsoft-com:office:word" xmlns:w="http://schemas.openxmlformats.org/wordprocessingml/2006/main" xmlns:w14="http://schemas.microsoft.com/office/word/2010/wordml" xmlns:w15="http://schemas.microsoft.com/office/word/2012/wordml" xmlns:w16se="http://schemas.microsoft.com/office/word/2015/wordml/symex" xmlns:wpg="http://schemas.microsoft.com/office/word/2010/wordprocessingGroup" xmlns:wpi="http://schemas.microsoft.com/office/word/2010/wordprocessingInk" xmlns:wne="http://schemas.microsoft.com/office/word/2006/wordml" xmlns:wps="http://schemas.microsoft.com/office/word/2010/wordprocessingShape" mc:Ignorable="w14 w15 w16se wp14">
   <w:abstractNum w:abstractNumId="0" w15:restartNumberingAfterBreak="0">
+    <w:nsid w:val="3FDC1A2D"/>
+    <w:multiLevelType w:val="hybridMultilevel"/>
+    <w:tmpl w:val="A4AC0928"/>
+    <w:lvl w:ilvl="0" w:tplc="91BC4B9C">
+      <w:start w:val="1"/>
+      <w:numFmt w:val="decimal"/>
+      <w:lvlText w:val="[%1]"/>
+      <w:lvlJc w:val="left"/>
+      <w:pPr>
+        <w:ind w:left="650" w:hanging="360"/>
+      </w:pPr>
+      <w:rPr>
+        <w:rFonts w:hint="default"/>
+        <w:i w:val="0"/>
+      </w:rPr>
+    </w:lvl>
+    <w:lvl w:ilvl="1" w:tplc="04100019" w:tentative="1">
+      <w:start w:val="1"/>
+      <w:numFmt w:val="lowerLetter"/>
+      <w:lvlText w:val="%2."/>
+      <w:lvlJc w:val="left"/>
+      <w:pPr>
+        <w:ind w:left="1370" w:hanging="360"/>
+      </w:pPr>
+    </w:lvl>
+    <w:lvl w:ilvl="2" w:tplc="0410001B" w:tentative="1">
+      <w:start w:val="1"/>
+      <w:numFmt w:val="lowerRoman"/>
+      <w:lvlText w:val="%3."/>
+      <w:lvlJc w:val="right"/>
+      <w:pPr>
+        <w:ind w:left="2090" w:hanging="180"/>
+      </w:pPr>
+    </w:lvl>
+    <w:lvl w:ilvl="3" w:tplc="0410000F" w:tentative="1">
+      <w:start w:val="1"/>
+      <w:numFmt w:val="decimal"/>
+      <w:lvlText w:val="%4."/>
+      <w:lvlJc w:val="left"/>
+      <w:pPr>
+        <w:ind w:left="2810" w:hanging="360"/>
+      </w:pPr>
+    </w:lvl>
+    <w:lvl w:ilvl="4" w:tplc="04100019" w:tentative="1">
+      <w:start w:val="1"/>
+      <w:numFmt w:val="lowerLetter"/>
+      <w:lvlText w:val="%5."/>
+      <w:lvlJc w:val="left"/>
+      <w:pPr>
+        <w:ind w:left="3530" w:hanging="360"/>
+      </w:pPr>
+    </w:lvl>
+    <w:lvl w:ilvl="5" w:tplc="0410001B" w:tentative="1">
+      <w:start w:val="1"/>
+      <w:numFmt w:val="lowerRoman"/>
+      <w:lvlText w:val="%6."/>
+      <w:lvlJc w:val="right"/>
+      <w:pPr>
+        <w:ind w:left="4250" w:hanging="180"/>
+      </w:pPr>
+    </w:lvl>
+    <w:lvl w:ilvl="6" w:tplc="0410000F" w:tentative="1">
+      <w:start w:val="1"/>
+      <w:numFmt w:val="decimal"/>
+      <w:lvlText w:val="%7."/>
+      <w:lvlJc w:val="left"/>
+      <w:pPr>
+        <w:ind w:left="4970" w:hanging="360"/>
+      </w:pPr>
+    </w:lvl>
+    <w:lvl w:ilvl="7" w:tplc="04100019" w:tentative="1">
+      <w:start w:val="1"/>
+      <w:numFmt w:val="lowerLetter"/>
+      <w:lvlText w:val="%8."/>
+      <w:lvlJc w:val="left"/>
+      <w:pPr>
+        <w:ind w:left="5690" w:hanging="360"/>
+      </w:pPr>
+    </w:lvl>
+    <w:lvl w:ilvl="8" w:tplc="0410001B" w:tentative="1">
+      <w:start w:val="1"/>
+      <w:numFmt w:val="lowerRoman"/>
+      <w:lvlText w:val="%9."/>
+      <w:lvlJc w:val="right"/>
+      <w:pPr>
+        <w:ind w:left="6410" w:hanging="180"/>
+      </w:pPr>
+    </w:lvl>
+  </w:abstractNum>
+  <w:abstractNum w:abstractNumId="1" w15:restartNumberingAfterBreak="0">
     <w:nsid w:val="4A3047B3"/>
     <w:multiLevelType w:val="hybridMultilevel"/>
     <w:tmpl w:val="569ACCD4"/>
     <w:lvl w:ilvl="0" w:tplc="84CCEE46">
       <w:start w:val="1"/>
       <w:numFmt w:val="decimal"/>
-      <w:pStyle w:val="Titolo1"/>
+      <w:pStyle w:val="Heading1"/>
       <w:lvlText w:val="%1."/>
       <w:lvlJc w:val="left"/>
       <w:pPr>
@@ -391,13 +662,16 @@
     </w:lvl>
   </w:abstractNum>
   <w:num w:numId="1">
+    <w:abstractNumId w:val="1"/>
+  </w:num>
+  <w:num w:numId="2">
     <w:abstractNumId w:val="0"/>
   </w:num>
 </w:numbering>
 </file>
 
 <file path=word/styles.xml><?xml version="1.0" encoding="utf-8"?>
-<w:styles xmlns:mc="http://schemas.openxmlformats.org/markup-compatibility/2006" xmlns:r="http://schemas.openxmlformats.org/officeDocument/2006/relationships" xmlns:w="http://schemas.openxmlformats.org/wordprocessingml/2006/main" xmlns:w14="http://schemas.microsoft.com/office/word/2010/wordml" xmlns:w15="http://schemas.microsoft.com/office/word/2012/wordml" xmlns:w16cid="http://schemas.microsoft.com/office/word/2016/wordml/cid" xmlns:w16se="http://schemas.microsoft.com/office/word/2015/wordml/symex" mc:Ignorable="w14 w15 w16se w16cid">
+<w:styles xmlns:mc="http://schemas.openxmlformats.org/markup-compatibility/2006" xmlns:r="http://schemas.openxmlformats.org/officeDocument/2006/relationships" xmlns:w="http://schemas.openxmlformats.org/wordprocessingml/2006/main" xmlns:w14="http://schemas.microsoft.com/office/word/2010/wordml" xmlns:w15="http://schemas.microsoft.com/office/word/2012/wordml" xmlns:w16se="http://schemas.microsoft.com/office/word/2015/wordml/symex" mc:Ignorable="w14 w15 w16se">
   <w:docDefaults>
     <w:rPrDefault>
       <w:rPr>
@@ -413,7 +687,7 @@
       </w:pPr>
     </w:pPrDefault>
   </w:docDefaults>
-  <w:latentStyles w:defLockedState="0" w:defUIPriority="99" w:defSemiHidden="0" w:defUnhideWhenUsed="0" w:defQFormat="0" w:count="375">
+  <w:latentStyles w:defLockedState="0" w:defUIPriority="99" w:defSemiHidden="0" w:defUnhideWhenUsed="0" w:defQFormat="0" w:count="371">
     <w:lsdException w:name="Normal" w:uiPriority="0" w:qFormat="1"/>
     <w:lsdException w:name="heading 1" w:uiPriority="9" w:qFormat="1"/>
     <w:lsdException w:name="heading 2" w:semiHidden="1" w:uiPriority="9" w:unhideWhenUsed="1" w:qFormat="1"/>
@@ -519,6 +793,7 @@
     <w:lsdException w:name="HTML Sample" w:semiHidden="1" w:unhideWhenUsed="1"/>
     <w:lsdException w:name="HTML Typewriter" w:semiHidden="1" w:unhideWhenUsed="1"/>
     <w:lsdException w:name="HTML Variable" w:semiHidden="1" w:unhideWhenUsed="1"/>
+    <w:lsdException w:name="Normal Table" w:semiHidden="1" w:unhideWhenUsed="1"/>
     <w:lsdException w:name="annotation subject" w:semiHidden="1" w:unhideWhenUsed="1"/>
     <w:lsdException w:name="No List" w:semiHidden="1" w:unhideWhenUsed="1"/>
     <w:lsdException w:name="Outline List 1" w:semiHidden="1" w:unhideWhenUsed="1"/>
@@ -562,8 +837,10 @@
     <w:lsdException w:name="Table Elegant" w:semiHidden="1" w:unhideWhenUsed="1"/>
     <w:lsdException w:name="Table Professional" w:semiHidden="1" w:unhideWhenUsed="1"/>
     <w:lsdException w:name="Table Subtle 1" w:semiHidden="1" w:unhideWhenUsed="1"/>
+    <w:lsdException w:name="Table Subtle 2" w:semiHidden="1" w:unhideWhenUsed="1"/>
     <w:lsdException w:name="Table Web 1" w:semiHidden="1" w:unhideWhenUsed="1"/>
     <w:lsdException w:name="Table Web 2" w:semiHidden="1" w:unhideWhenUsed="1"/>
+    <w:lsdException w:name="Table Web 3" w:semiHidden="1" w:unhideWhenUsed="1"/>
     <w:lsdException w:name="Balloon Text" w:semiHidden="1" w:unhideWhenUsed="1"/>
     <w:lsdException w:name="Table Grid" w:uiPriority="39"/>
     <w:lsdException w:name="Table Theme" w:semiHidden="1" w:unhideWhenUsed="1"/>
@@ -782,12 +1059,8 @@
     <w:lsdException w:name="List Table 5 Dark Accent 6" w:uiPriority="50"/>
     <w:lsdException w:name="List Table 6 Colorful Accent 6" w:uiPriority="51"/>
     <w:lsdException w:name="List Table 7 Colorful Accent 6" w:uiPriority="52"/>
-    <w:lsdException w:name="Mention" w:semiHidden="1" w:unhideWhenUsed="1"/>
-    <w:lsdException w:name="Smart Hyperlink" w:semiHidden="1" w:unhideWhenUsed="1"/>
-    <w:lsdException w:name="Hashtag" w:semiHidden="1" w:unhideWhenUsed="1"/>
-    <w:lsdException w:name="Unresolved Mention" w:semiHidden="1" w:unhideWhenUsed="1"/>
   </w:latentStyles>
-  <w:style w:type="paragraph" w:default="1" w:styleId="Normale">
+  <w:style w:type="paragraph" w:default="1" w:styleId="Normal">
     <w:name w:val="Normal"/>
     <w:qFormat/>
     <w:rsid w:val="00BA5BE5"/>
@@ -795,11 +1068,11 @@
       <w:sz w:val="24"/>
     </w:rPr>
   </w:style>
-  <w:style w:type="paragraph" w:styleId="Titolo1">
+  <w:style w:type="paragraph" w:styleId="Heading1">
     <w:name w:val="heading 1"/>
-    <w:basedOn w:val="Normale"/>
-    <w:next w:val="Normale"/>
-    <w:link w:val="Titolo1Carattere"/>
+    <w:basedOn w:val="Normal"/>
+    <w:next w:val="Normal"/>
+    <w:link w:val="Heading1Char"/>
     <w:uiPriority w:val="9"/>
     <w:qFormat/>
     <w:rsid w:val="00632BB1"/>
@@ -819,13 +1092,13 @@
       <w:szCs w:val="32"/>
     </w:rPr>
   </w:style>
-  <w:style w:type="character" w:default="1" w:styleId="Carpredefinitoparagrafo">
+  <w:style w:type="character" w:default="1" w:styleId="DefaultParagraphFont">
     <w:name w:val="Default Paragraph Font"/>
     <w:uiPriority w:val="1"/>
     <w:semiHidden/>
     <w:unhideWhenUsed/>
   </w:style>
-  <w:style w:type="table" w:default="1" w:styleId="Tabellanormale">
+  <w:style w:type="table" w:default="1" w:styleId="TableNormal">
     <w:name w:val="Normal Table"/>
     <w:uiPriority w:val="99"/>
     <w:semiHidden/>
@@ -840,16 +1113,16 @@
       </w:tblCellMar>
     </w:tblPr>
   </w:style>
-  <w:style w:type="numbering" w:default="1" w:styleId="Nessunelenco">
+  <w:style w:type="numbering" w:default="1" w:styleId="NoList">
     <w:name w:val="No List"/>
     <w:uiPriority w:val="99"/>
     <w:semiHidden/>
     <w:unhideWhenUsed/>
   </w:style>
-  <w:style w:type="paragraph" w:styleId="Intestazione">
+  <w:style w:type="paragraph" w:styleId="Header">
     <w:name w:val="header"/>
-    <w:basedOn w:val="Normale"/>
-    <w:link w:val="IntestazioneCarattere"/>
+    <w:basedOn w:val="Normal"/>
+    <w:link w:val="HeaderChar"/>
     <w:uiPriority w:val="99"/>
     <w:unhideWhenUsed/>
     <w:rsid w:val="00374848"/>
@@ -861,17 +1134,17 @@
       <w:spacing w:after="0" w:line="240" w:lineRule="auto"/>
     </w:pPr>
   </w:style>
-  <w:style w:type="character" w:customStyle="1" w:styleId="IntestazioneCarattere">
-    <w:name w:val="Intestazione Carattere"/>
-    <w:basedOn w:val="Carpredefinitoparagrafo"/>
-    <w:link w:val="Intestazione"/>
+  <w:style w:type="character" w:customStyle="1" w:styleId="HeaderChar">
+    <w:name w:val="Header Char"/>
+    <w:basedOn w:val="DefaultParagraphFont"/>
+    <w:link w:val="Header"/>
     <w:uiPriority w:val="99"/>
     <w:rsid w:val="00374848"/>
   </w:style>
-  <w:style w:type="paragraph" w:styleId="Pidipagina">
+  <w:style w:type="paragraph" w:styleId="Footer">
     <w:name w:val="footer"/>
-    <w:basedOn w:val="Normale"/>
-    <w:link w:val="PidipaginaCarattere"/>
+    <w:basedOn w:val="Normal"/>
+    <w:link w:val="FooterChar"/>
     <w:uiPriority w:val="99"/>
     <w:unhideWhenUsed/>
     <w:rsid w:val="00374848"/>
@@ -883,18 +1156,18 @@
       <w:spacing w:after="0" w:line="240" w:lineRule="auto"/>
     </w:pPr>
   </w:style>
-  <w:style w:type="character" w:customStyle="1" w:styleId="PidipaginaCarattere">
-    <w:name w:val="Piè di pagina Carattere"/>
-    <w:basedOn w:val="Carpredefinitoparagrafo"/>
-    <w:link w:val="Pidipagina"/>
+  <w:style w:type="character" w:customStyle="1" w:styleId="FooterChar">
+    <w:name w:val="Footer Char"/>
+    <w:basedOn w:val="DefaultParagraphFont"/>
+    <w:link w:val="Footer"/>
     <w:uiPriority w:val="99"/>
     <w:rsid w:val="00374848"/>
   </w:style>
-  <w:style w:type="paragraph" w:styleId="Titolo">
+  <w:style w:type="paragraph" w:styleId="Title">
     <w:name w:val="Title"/>
-    <w:basedOn w:val="Normale"/>
-    <w:next w:val="Normale"/>
-    <w:link w:val="TitoloCarattere"/>
+    <w:basedOn w:val="Normal"/>
+    <w:next w:val="Normal"/>
+    <w:link w:val="TitleChar"/>
     <w:uiPriority w:val="10"/>
     <w:qFormat/>
     <w:rsid w:val="00632BB1"/>
@@ -910,10 +1183,10 @@
       <w:szCs w:val="56"/>
     </w:rPr>
   </w:style>
-  <w:style w:type="character" w:customStyle="1" w:styleId="TitoloCarattere">
-    <w:name w:val="Titolo Carattere"/>
-    <w:basedOn w:val="Carpredefinitoparagrafo"/>
-    <w:link w:val="Titolo"/>
+  <w:style w:type="character" w:customStyle="1" w:styleId="TitleChar">
+    <w:name w:val="Title Char"/>
+    <w:basedOn w:val="DefaultParagraphFont"/>
+    <w:link w:val="Title"/>
     <w:uiPriority w:val="10"/>
     <w:rsid w:val="00632BB1"/>
     <w:rPr>
@@ -924,11 +1197,11 @@
       <w:szCs w:val="56"/>
     </w:rPr>
   </w:style>
-  <w:style w:type="paragraph" w:styleId="Sottotitolo">
+  <w:style w:type="paragraph" w:styleId="Subtitle">
     <w:name w:val="Subtitle"/>
-    <w:basedOn w:val="Normale"/>
-    <w:next w:val="Normale"/>
-    <w:link w:val="SottotitoloCarattere"/>
+    <w:basedOn w:val="Normal"/>
+    <w:next w:val="Normal"/>
+    <w:link w:val="SubtitleChar"/>
     <w:uiPriority w:val="11"/>
     <w:qFormat/>
     <w:rsid w:val="00632BB1"/>
@@ -943,10 +1216,10 @@
       <w:spacing w:val="15"/>
     </w:rPr>
   </w:style>
-  <w:style w:type="character" w:customStyle="1" w:styleId="SottotitoloCarattere">
-    <w:name w:val="Sottotitolo Carattere"/>
-    <w:basedOn w:val="Carpredefinitoparagrafo"/>
-    <w:link w:val="Sottotitolo"/>
+  <w:style w:type="character" w:customStyle="1" w:styleId="SubtitleChar">
+    <w:name w:val="Subtitle Char"/>
+    <w:basedOn w:val="DefaultParagraphFont"/>
+    <w:link w:val="Subtitle"/>
     <w:uiPriority w:val="11"/>
     <w:rsid w:val="00632BB1"/>
     <w:rPr>
@@ -955,10 +1228,10 @@
       <w:spacing w:val="15"/>
     </w:rPr>
   </w:style>
-  <w:style w:type="character" w:customStyle="1" w:styleId="Titolo1Carattere">
-    <w:name w:val="Titolo 1 Carattere"/>
-    <w:basedOn w:val="Carpredefinitoparagrafo"/>
-    <w:link w:val="Titolo1"/>
+  <w:style w:type="character" w:customStyle="1" w:styleId="Heading1Char">
+    <w:name w:val="Heading 1 Char"/>
+    <w:basedOn w:val="DefaultParagraphFont"/>
+    <w:link w:val="Heading1"/>
     <w:uiPriority w:val="9"/>
     <w:rsid w:val="00632BB1"/>
     <w:rPr>
@@ -970,7 +1243,7 @@
   </w:style>
   <w:style w:type="paragraph" w:customStyle="1" w:styleId="Style1">
     <w:name w:val="Style1"/>
-    <w:basedOn w:val="Titolo1"/>
+    <w:basedOn w:val="Heading1"/>
     <w:link w:val="Style1Char"/>
     <w:qFormat/>
     <w:rsid w:val="00632BB1"/>
@@ -982,7 +1255,7 @@
   </w:style>
   <w:style w:type="character" w:customStyle="1" w:styleId="Style1Char">
     <w:name w:val="Style1 Char"/>
-    <w:basedOn w:val="Titolo1Carattere"/>
+    <w:basedOn w:val="Heading1Char"/>
     <w:link w:val="Style1"/>
     <w:rsid w:val="00632BB1"/>
     <w:rPr>
@@ -990,6 +1263,51 @@
       <w:color w:val="2E74B5" w:themeColor="accent1" w:themeShade="BF"/>
       <w:sz w:val="32"/>
       <w:szCs w:val="32"/>
+    </w:rPr>
+  </w:style>
+  <w:style w:type="character" w:styleId="Hyperlink">
+    <w:name w:val="Hyperlink"/>
+    <w:basedOn w:val="DefaultParagraphFont"/>
+    <w:uiPriority w:val="99"/>
+    <w:unhideWhenUsed/>
+    <w:rsid w:val="0026539C"/>
+    <w:rPr>
+      <w:color w:val="0563C1" w:themeColor="hyperlink"/>
+      <w:u w:val="single"/>
+    </w:rPr>
+  </w:style>
+  <w:style w:type="paragraph" w:customStyle="1" w:styleId="NormalBig">
+    <w:name w:val="NormalBig"/>
+    <w:basedOn w:val="Normal"/>
+    <w:link w:val="NormalBigChar"/>
+    <w:qFormat/>
+    <w:rsid w:val="006C4853"/>
+    <w:pPr>
+      <w:pBdr>
+        <w:top w:val="nil"/>
+        <w:left w:val="nil"/>
+        <w:bottom w:val="nil"/>
+        <w:right w:val="nil"/>
+        <w:between w:val="nil"/>
+      </w:pBdr>
+      <w:spacing w:after="0" w:line="276" w:lineRule="auto"/>
+    </w:pPr>
+    <w:rPr>
+      <w:rFonts w:ascii="Arial" w:eastAsia="Arial" w:hAnsi="Arial" w:cs="Arial"/>
+      <w:color w:val="000000"/>
+      <w:lang w:val="it" w:eastAsia="en-GB"/>
+    </w:rPr>
+  </w:style>
+  <w:style w:type="character" w:customStyle="1" w:styleId="NormalBigChar">
+    <w:name w:val="NormalBig Char"/>
+    <w:basedOn w:val="DefaultParagraphFont"/>
+    <w:link w:val="NormalBig"/>
+    <w:rsid w:val="006C4853"/>
+    <w:rPr>
+      <w:rFonts w:ascii="Arial" w:eastAsia="Arial" w:hAnsi="Arial" w:cs="Arial"/>
+      <w:color w:val="000000"/>
+      <w:sz w:val="24"/>
+      <w:lang w:val="it" w:eastAsia="en-GB"/>
     </w:rPr>
   </w:style>
 </w:styles>
@@ -1254,4 +1572,16 @@
     </a:ext>
   </a:extLst>
 </a:theme>
+</file>
+
+<file path=customXml/item1.xml><?xml version="1.0" encoding="utf-8"?>
+<b:Sources xmlns:b="http://schemas.openxmlformats.org/officeDocument/2006/bibliography" xmlns="http://schemas.openxmlformats.org/officeDocument/2006/bibliography" SelectedStyle="\APASixthEditionOfficeOnline.xsl" StyleName="APA" Version="6"/>
+</file>
+
+<file path=customXml/itemProps1.xml><?xml version="1.0" encoding="utf-8"?>
+<ds:datastoreItem xmlns:ds="http://schemas.openxmlformats.org/officeDocument/2006/customXml" ds:itemID="{24916C7B-3D59-43AB-A36E-63185469E673}">
+  <ds:schemaRefs>
+    <ds:schemaRef ds:uri="http://schemas.openxmlformats.org/officeDocument/2006/bibliography"/>
+  </ds:schemaRefs>
+</ds:datastoreItem>
 </file>
</xml_diff>